<commit_message>
Update Gameplay Model Document (Class Task).docx
</commit_message>
<xml_diff>
--- a/Gameplay Model Document (Class Task).docx
+++ b/Gameplay Model Document (Class Task).docx
@@ -36,79 +36,7 @@
           <w:sz w:val="32"/>
           <w:szCs w:val="32"/>
         </w:rPr>
-        <w:t>The gameplay begins with t</w:t>
-      </w:r>
-      <w:r>
-        <w:rPr>
-          <w:sz w:val="32"/>
-          <w:szCs w:val="32"/>
-        </w:rPr>
-        <w:t>he “Ori”</w:t>
-      </w:r>
-      <w:r>
-        <w:rPr>
-          <w:sz w:val="32"/>
-          <w:szCs w:val="32"/>
-        </w:rPr>
-        <w:t>, our hero,</w:t>
-      </w:r>
-      <w:r>
-        <w:rPr>
-          <w:sz w:val="32"/>
-          <w:szCs w:val="32"/>
-        </w:rPr>
-        <w:t xml:space="preserve"> </w:t>
-      </w:r>
-      <w:r>
-        <w:rPr>
-          <w:sz w:val="32"/>
-          <w:szCs w:val="32"/>
-        </w:rPr>
-        <w:t xml:space="preserve">who </w:t>
-      </w:r>
-      <w:r>
-        <w:rPr>
-          <w:sz w:val="32"/>
-          <w:szCs w:val="32"/>
-        </w:rPr>
-        <w:t xml:space="preserve">starts its journey towards the </w:t>
-      </w:r>
-      <w:r>
-        <w:rPr>
-          <w:sz w:val="32"/>
-          <w:szCs w:val="32"/>
-        </w:rPr>
-        <w:t xml:space="preserve">elements. He has three paths with respect to three elements </w:t>
-      </w:r>
-      <w:proofErr w:type="gramStart"/>
-      <w:r>
-        <w:rPr>
-          <w:sz w:val="32"/>
-          <w:szCs w:val="32"/>
-        </w:rPr>
-        <w:t>i.e.</w:t>
-      </w:r>
-      <w:proofErr w:type="gramEnd"/>
-      <w:r>
-        <w:rPr>
-          <w:sz w:val="32"/>
-          <w:szCs w:val="32"/>
-        </w:rPr>
-        <w:t xml:space="preserve"> Water, Wind and Fire.</w:t>
-      </w:r>
-      <w:r>
-        <w:rPr>
-          <w:sz w:val="32"/>
-          <w:szCs w:val="32"/>
-        </w:rPr>
-        <w:t xml:space="preserve"> </w:t>
-      </w:r>
-      <w:r>
-        <w:rPr>
-          <w:sz w:val="32"/>
-          <w:szCs w:val="32"/>
-        </w:rPr>
-        <w:t>He chose one path and started his search for th</w:t>
+        <w:t>The gameplay begins with the “Ori”, our hero, who starts its journey towards the elements. He has three paths with respect to three elements i.e. Water, Wind and Fire. He chose one path and started his search for th</w:t>
       </w:r>
       <w:r>
         <w:rPr>
@@ -152,53 +80,7 @@
           <w:sz w:val="32"/>
           <w:szCs w:val="32"/>
         </w:rPr>
-        <w:t xml:space="preserve">The forest is full of danger due to dragons which are hurdles in the path of the character/hero and these dragons with respect to their element are the main challenges for the “Ori”. He must collect energy booster while going toward the element. These boosters will refill his energy while fighting with dragon. Finally, he reached to the respective element, but he </w:t>
-      </w:r>
-      <w:proofErr w:type="gramStart"/>
-      <w:r>
-        <w:rPr>
-          <w:sz w:val="32"/>
-          <w:szCs w:val="32"/>
-        </w:rPr>
-        <w:t>has to</w:t>
-      </w:r>
-      <w:proofErr w:type="gramEnd"/>
-      <w:r>
-        <w:rPr>
-          <w:sz w:val="32"/>
-          <w:szCs w:val="32"/>
-        </w:rPr>
-        <w:t xml:space="preserve"> fight with and kill the dragon who are guarding this element. After killing the dragon, he starts his journey toward second element. He also faces the same hurdles and reach to the element, but he </w:t>
-      </w:r>
-      <w:proofErr w:type="gramStart"/>
-      <w:r>
-        <w:rPr>
-          <w:sz w:val="32"/>
-          <w:szCs w:val="32"/>
-        </w:rPr>
-        <w:t>has to</w:t>
-      </w:r>
-      <w:proofErr w:type="gramEnd"/>
-      <w:r>
-        <w:rPr>
-          <w:sz w:val="32"/>
-          <w:szCs w:val="32"/>
-        </w:rPr>
-        <w:t xml:space="preserve"> kill the second dragon who is guarding the respective element.  After killing </w:t>
-      </w:r>
-      <w:r>
-        <w:rPr>
-          <w:sz w:val="32"/>
-          <w:szCs w:val="32"/>
-        </w:rPr>
-        <w:t>that</w:t>
-      </w:r>
-      <w:r>
-        <w:rPr>
-          <w:sz w:val="32"/>
-          <w:szCs w:val="32"/>
-        </w:rPr>
-        <w:t xml:space="preserve"> dragon, he starts his journey toward third and last element. After combatting with the dragons, “Ori” will get all the three elements. And after that, the gameplay will move to its ending part, “Ori” returns to “The Spirit Tree” and give him these elements. “The Spirit Tree” finally able to do magic and after doing so, the forest gain its greenery back and all the species again live a happy life.</w:t>
+        <w:t>The forest is full of danger due to dragons which are hurdles in the path of the character/hero and these dragons with respect to their element are the main challenges for the “Ori”. He must collect energy booster while going toward the element. These boosters will refill his energy while fighting with dragon. Finally, he reached to the respective element, but he has to fight with and kill the dragon who are guarding this element. After killing the dragon, he starts his journey toward second element. He also faces the same hurdles and reach to the element, but he has to kill the second dragon who is guarding the respective element. After killing that dragon, he starts his journey toward third and last element. After combatting with the dragons, “Ori” will get all the three elements. And after that, the gameplay will move to its ending part, “Ori” returns to “The Spirit Tree” and give him these elements. “The Spirit Tree” finally able to do magic and after doing so, the forest gain its greenery back and all the species again live a happy life.</w:t>
       </w:r>
     </w:p>
     <w:p>
@@ -255,15 +137,7 @@
           <w:sz w:val="32"/>
           <w:szCs w:val="32"/>
         </w:rPr>
-        <w:t xml:space="preserve">l. </w:t>
-      </w:r>
-      <w:r>
-        <w:rPr>
-          <w:rFonts w:asciiTheme="minorHAnsi" w:eastAsiaTheme="minorHAnsi" w:hAnsiTheme="minorHAnsi" w:cstheme="minorBidi"/>
-          <w:sz w:val="32"/>
-          <w:szCs w:val="32"/>
-        </w:rPr>
-        <w:t>Bitmap files may be easily created from existing pixel data stored in an array in memory.</w:t>
+        <w:t>l. Bitmap files may be easily created from existing pixel data stored in an array in memory.</w:t>
       </w:r>
       <w:r>
         <w:rPr>

</xml_diff>

<commit_message>
New scenes and gameplay modes (class activity)
</commit_message>
<xml_diff>
--- a/Gameplay Model Document (Class Task).docx
+++ b/Gameplay Model Document (Class Task).docx
@@ -1,6 +1,6 @@
 
 <file path=word/document.xml><?xml version="1.0" encoding="utf-8"?>
-<w:document xmlns:wpc="http://schemas.microsoft.com/office/word/2010/wordprocessingCanvas" xmlns:cx="http://schemas.microsoft.com/office/drawing/2014/chartex" xmlns:cx1="http://schemas.microsoft.com/office/drawing/2015/9/8/chartex" xmlns:cx2="http://schemas.microsoft.com/office/drawing/2015/10/21/chartex" xmlns:cx3="http://schemas.microsoft.com/office/drawing/2016/5/9/chartex" xmlns:cx4="http://schemas.microsoft.com/office/drawing/2016/5/10/chartex" xmlns:cx5="http://schemas.microsoft.com/office/drawing/2016/5/11/chartex" xmlns:cx6="http://schemas.microsoft.com/office/drawing/2016/5/12/chartex" xmlns:cx7="http://schemas.microsoft.com/office/drawing/2016/5/13/chartex" xmlns:cx8="http://schemas.microsoft.com/office/drawing/2016/5/14/chartex" xmlns:mc="http://schemas.openxmlformats.org/markup-compatibility/2006" xmlns:aink="http://schemas.microsoft.com/office/drawing/2016/ink" xmlns:am3d="http://schemas.microsoft.com/office/drawing/2017/model3d" xmlns:o="urn:schemas-microsoft-com:office:office" xmlns:r="http://schemas.openxmlformats.org/officeDocument/2006/relationships" xmlns:m="http://schemas.openxmlformats.org/officeDocument/2006/math" xmlns:v="urn:schemas-microsoft-com:vml" xmlns:wp14="http://schemas.microsoft.com/office/word/2010/wordprocessingDrawing" xmlns:wp="http://schemas.openxmlformats.org/drawingml/2006/wordprocessingDrawing" xmlns:w10="urn:schemas-microsoft-com:office:word" xmlns:w="http://schemas.openxmlformats.org/wordprocessingml/2006/main" xmlns:w14="http://schemas.microsoft.com/office/word/2010/wordml" xmlns:w15="http://schemas.microsoft.com/office/word/2012/wordml" xmlns:w16cex="http://schemas.microsoft.com/office/word/2018/wordml/cex" xmlns:w16cid="http://schemas.microsoft.com/office/word/2016/wordml/cid" xmlns:w16="http://schemas.microsoft.com/office/word/2018/wordml" xmlns:w16sdtdh="http://schemas.microsoft.com/office/word/2020/wordml/sdtdatahash" xmlns:w16se="http://schemas.microsoft.com/office/word/2015/wordml/symex" xmlns:wpg="http://schemas.microsoft.com/office/word/2010/wordprocessingGroup" xmlns:wpi="http://schemas.microsoft.com/office/word/2010/wordprocessingInk" xmlns:wne="http://schemas.microsoft.com/office/word/2006/wordml" xmlns:wps="http://schemas.microsoft.com/office/word/2010/wordprocessingShape" mc:Ignorable="w14 w15 w16se w16cid w16 w16cex w16sdtdh wp14">
+<w:document xmlns:wpc="http://schemas.microsoft.com/office/word/2010/wordprocessingCanvas" xmlns:cx="http://schemas.microsoft.com/office/drawing/2014/chartex" xmlns:cx1="http://schemas.microsoft.com/office/drawing/2015/9/8/chartex" xmlns:mc="http://schemas.openxmlformats.org/markup-compatibility/2006" xmlns:o="urn:schemas-microsoft-com:office:office" xmlns:r="http://schemas.openxmlformats.org/officeDocument/2006/relationships" xmlns:m="http://schemas.openxmlformats.org/officeDocument/2006/math" xmlns:v="urn:schemas-microsoft-com:vml" xmlns:wp14="http://schemas.microsoft.com/office/word/2010/wordprocessingDrawing" xmlns:wp="http://schemas.openxmlformats.org/drawingml/2006/wordprocessingDrawing" xmlns:w10="urn:schemas-microsoft-com:office:word" xmlns:w="http://schemas.openxmlformats.org/wordprocessingml/2006/main" xmlns:w14="http://schemas.microsoft.com/office/word/2010/wordml" xmlns:w15="http://schemas.microsoft.com/office/word/2012/wordml" xmlns:w16se="http://schemas.microsoft.com/office/word/2015/wordml/symex" xmlns:wpg="http://schemas.microsoft.com/office/word/2010/wordprocessingGroup" xmlns:wpi="http://schemas.microsoft.com/office/word/2010/wordprocessingInk" xmlns:wne="http://schemas.microsoft.com/office/word/2006/wordml" xmlns:wps="http://schemas.microsoft.com/office/word/2010/wordprocessingShape" mc:Ignorable="w14 w15 w16se wp14">
   <w:body>
     <w:p>
       <w:pPr>
@@ -8,16 +8,18 @@
         <w:rPr>
           <w:b/>
           <w:bCs/>
-          <w:sz w:val="46"/>
+          <w:sz w:val="48"/>
           <w:szCs w:val="46"/>
+          <w:u w:val="single"/>
         </w:rPr>
       </w:pPr>
       <w:r>
         <w:rPr>
           <w:b/>
           <w:bCs/>
-          <w:sz w:val="46"/>
+          <w:sz w:val="48"/>
           <w:szCs w:val="46"/>
+          <w:u w:val="single"/>
         </w:rPr>
         <w:t>Primary Gameplay Mode</w:t>
       </w:r>
@@ -27,40 +29,40 @@
         <w:ind w:firstLine="720"/>
         <w:jc w:val="both"/>
         <w:rPr>
+          <w:sz w:val="24"/>
+          <w:szCs w:val="24"/>
+        </w:rPr>
+      </w:pPr>
+      <w:r>
+        <w:rPr>
+          <w:sz w:val="24"/>
+          <w:szCs w:val="24"/>
+        </w:rPr>
+        <w:t>The gameplay begins with the “Ori”, our hero, who starts its journey towards the elements. He has three paths with respect to three elements i.e. Water, Wind and Fire. He chose one path and started his search for th</w:t>
+      </w:r>
+      <w:r>
+        <w:rPr>
+          <w:sz w:val="24"/>
+          <w:szCs w:val="24"/>
+        </w:rPr>
+        <w:t xml:space="preserve">e element into the forest. </w:t>
+      </w:r>
+    </w:p>
+    <w:p>
+      <w:pPr>
+        <w:jc w:val="both"/>
+        <w:rPr>
+          <w:b/>
+          <w:bCs/>
           <w:sz w:val="32"/>
-          <w:szCs w:val="32"/>
-        </w:rPr>
-      </w:pPr>
-      <w:r>
-        <w:rPr>
+          <w:szCs w:val="36"/>
+        </w:rPr>
+      </w:pPr>
+      <w:r>
+        <w:rPr>
+          <w:b/>
+          <w:bCs/>
           <w:sz w:val="32"/>
-          <w:szCs w:val="32"/>
-        </w:rPr>
-        <w:t>The gameplay begins with the “Ori”, our hero, who starts its journey towards the elements. He has three paths with respect to three elements i.e. Water, Wind and Fire. He chose one path and started his search for th</w:t>
-      </w:r>
-      <w:r>
-        <w:rPr>
-          <w:sz w:val="32"/>
-          <w:szCs w:val="32"/>
-        </w:rPr>
-        <w:t xml:space="preserve">e element into the forest. </w:t>
-      </w:r>
-    </w:p>
-    <w:p>
-      <w:pPr>
-        <w:jc w:val="both"/>
-        <w:rPr>
-          <w:b/>
-          <w:bCs/>
-          <w:sz w:val="36"/>
-          <w:szCs w:val="36"/>
-        </w:rPr>
-      </w:pPr>
-      <w:r>
-        <w:rPr>
-          <w:b/>
-          <w:bCs/>
-          <w:sz w:val="36"/>
           <w:szCs w:val="36"/>
         </w:rPr>
         <w:t>Challenges and Actions:</w:t>
@@ -71,33 +73,33 @@
         <w:ind w:firstLine="720"/>
         <w:jc w:val="both"/>
         <w:rPr>
+          <w:sz w:val="24"/>
+          <w:szCs w:val="24"/>
+        </w:rPr>
+      </w:pPr>
+      <w:r>
+        <w:rPr>
+          <w:sz w:val="24"/>
+          <w:szCs w:val="24"/>
+        </w:rPr>
+        <w:t>The forest is full of danger due to dragons which are hurdles in the path of the character/hero and these dragons with respect to their element are the main challenges for the “Ori”. He must collect energy booster while going toward the element. These boosters will refill his energy while fighting with dragon. Finally, he reached to the respective element, but he has to fight with and kill the dragon who are guarding this element. After killing the dragon, he starts his journey toward second element. He also faces the same hurdles and reach to the element, but he has to kill the second dragon who is guarding the respective element. After killing that dragon, he starts his journey toward third and last element. After combatting with the dragons, “Ori” will get all the three elements. And after that, the gameplay will move to its ending part, “Ori” returns to “The Spirit Tree” and give him these elements. “The Spirit Tree” finally able to do magic and after doing so, the forest gain its greenery back and all the species again live a happy life.</w:t>
+      </w:r>
+    </w:p>
+    <w:p>
+      <w:pPr>
+        <w:jc w:val="both"/>
+        <w:rPr>
+          <w:b/>
+          <w:bCs/>
           <w:sz w:val="32"/>
-          <w:szCs w:val="32"/>
-        </w:rPr>
-      </w:pPr>
-      <w:r>
-        <w:rPr>
+          <w:szCs w:val="36"/>
+        </w:rPr>
+      </w:pPr>
+      <w:r>
+        <w:rPr>
+          <w:b/>
+          <w:bCs/>
           <w:sz w:val="32"/>
-          <w:szCs w:val="32"/>
-        </w:rPr>
-        <w:t>The forest is full of danger due to dragons which are hurdles in the path of the character/hero and these dragons with respect to their element are the main challenges for the “Ori”. He must collect energy booster while going toward the element. These boosters will refill his energy while fighting with dragon. Finally, he reached to the respective element, but he has to fight with and kill the dragon who are guarding this element. After killing the dragon, he starts his journey toward second element. He also faces the same hurdles and reach to the element, but he has to kill the second dragon who is guarding the respective element. After killing that dragon, he starts his journey toward third and last element. After combatting with the dragons, “Ori” will get all the three elements. And after that, the gameplay will move to its ending part, “Ori” returns to “The Spirit Tree” and give him these elements. “The Spirit Tree” finally able to do magic and after doing so, the forest gain its greenery back and all the species again live a happy life.</w:t>
-      </w:r>
-    </w:p>
-    <w:p>
-      <w:pPr>
-        <w:jc w:val="both"/>
-        <w:rPr>
-          <w:b/>
-          <w:bCs/>
-          <w:sz w:val="36"/>
-          <w:szCs w:val="36"/>
-        </w:rPr>
-      </w:pPr>
-      <w:r>
-        <w:rPr>
-          <w:b/>
-          <w:bCs/>
-          <w:sz w:val="36"/>
           <w:szCs w:val="36"/>
         </w:rPr>
         <w:t>Model:</w:t>
@@ -111,54 +113,1377 @@
         <w:jc w:val="both"/>
         <w:rPr>
           <w:rFonts w:asciiTheme="minorHAnsi" w:eastAsiaTheme="minorHAnsi" w:hAnsiTheme="minorHAnsi" w:cstheme="minorBidi"/>
+        </w:rPr>
+      </w:pPr>
+      <w:r>
+        <w:rPr>
+          <w:rFonts w:asciiTheme="minorHAnsi" w:eastAsiaTheme="minorHAnsi" w:hAnsiTheme="minorHAnsi" w:cstheme="minorBidi"/>
+        </w:rPr>
+        <w:t>We are using bitmap mode</w:t>
+      </w:r>
+      <w:r>
+        <w:rPr>
+          <w:rFonts w:asciiTheme="minorHAnsi" w:eastAsiaTheme="minorHAnsi" w:hAnsiTheme="minorHAnsi" w:cstheme="minorBidi"/>
+        </w:rPr>
+        <w:t xml:space="preserve"> </w:t>
+      </w:r>
+      <w:r>
+        <w:rPr>
+          <w:rFonts w:asciiTheme="minorHAnsi" w:eastAsiaTheme="minorHAnsi" w:hAnsiTheme="minorHAnsi" w:cstheme="minorBidi"/>
+        </w:rPr>
+        <w:t>l. Bitmap files may be easily created from existing pixel data stored in an array in memory. Retrieving pixel data stored in a bitmap file may often be accomplished by using a set of coordinates that allows the data to be conceptualized as a grid.</w:t>
+      </w:r>
+    </w:p>
+    <w:p>
+      <w:pPr>
+        <w:pStyle w:val="trt0xe"/>
+        <w:shd w:val="clear" w:color="auto" w:fill="FFFFFF"/>
+        <w:spacing w:before="0" w:beforeAutospacing="0" w:after="60" w:afterAutospacing="0"/>
+        <w:jc w:val="both"/>
+        <w:rPr>
+          <w:rFonts w:asciiTheme="minorHAnsi" w:eastAsiaTheme="minorHAnsi" w:hAnsiTheme="minorHAnsi" w:cstheme="minorBidi"/>
+        </w:rPr>
+      </w:pPr>
+    </w:p>
+    <w:p>
+      <w:pPr>
+        <w:pStyle w:val="trt0xe"/>
+        <w:shd w:val="clear" w:color="auto" w:fill="FFFFFF"/>
+        <w:spacing w:before="0" w:beforeAutospacing="0" w:after="60" w:afterAutospacing="0"/>
+        <w:jc w:val="both"/>
+        <w:rPr>
+          <w:rFonts w:asciiTheme="minorHAnsi" w:eastAsiaTheme="minorHAnsi" w:hAnsiTheme="minorHAnsi" w:cstheme="minorBidi"/>
+          <w:b/>
           <w:sz w:val="32"/>
-          <w:szCs w:val="32"/>
         </w:rPr>
       </w:pPr>
       <w:r>
         <w:rPr>
           <w:rFonts w:asciiTheme="minorHAnsi" w:eastAsiaTheme="minorHAnsi" w:hAnsiTheme="minorHAnsi" w:cstheme="minorBidi"/>
+          <w:b/>
           <w:sz w:val="32"/>
-          <w:szCs w:val="32"/>
-        </w:rPr>
-        <w:t>We are using bitmap mode</w:t>
-      </w:r>
-      <w:r>
+        </w:rPr>
+        <w:t>User Interface:</w:t>
+      </w:r>
+    </w:p>
+    <w:p>
+      <w:pPr>
+        <w:pStyle w:val="trt0xe"/>
+        <w:shd w:val="clear" w:color="auto" w:fill="FFFFFF"/>
+        <w:spacing w:before="0" w:beforeAutospacing="0" w:after="60" w:afterAutospacing="0"/>
+        <w:jc w:val="both"/>
         <w:rPr>
           <w:rFonts w:asciiTheme="minorHAnsi" w:eastAsiaTheme="minorHAnsi" w:hAnsiTheme="minorHAnsi" w:cstheme="minorBidi"/>
+          <w:b/>
           <w:sz w:val="32"/>
-          <w:szCs w:val="32"/>
+        </w:rPr>
+      </w:pPr>
+    </w:p>
+    <w:p>
+      <w:pPr>
+        <w:pStyle w:val="trt0xe"/>
+        <w:shd w:val="clear" w:color="auto" w:fill="FFFFFF"/>
+        <w:spacing w:before="0" w:beforeAutospacing="0" w:after="60" w:afterAutospacing="0"/>
+        <w:jc w:val="both"/>
+        <w:rPr>
+          <w:rFonts w:asciiTheme="minorHAnsi" w:eastAsiaTheme="minorHAnsi" w:hAnsiTheme="minorHAnsi" w:cstheme="minorBidi"/>
+        </w:rPr>
+      </w:pPr>
+      <w:r>
+        <w:rPr>
+          <w:rFonts w:asciiTheme="minorHAnsi" w:eastAsiaTheme="minorHAnsi" w:hAnsiTheme="minorHAnsi" w:cstheme="minorBidi"/>
+          <w:noProof/>
+        </w:rPr>
+        <w:drawing>
+          <wp:inline distT="0" distB="0" distL="0" distR="0" wp14:anchorId="1C4B3FE7" wp14:editId="3D0D4A90">
+            <wp:extent cx="5943600" cy="2305050"/>
+            <wp:effectExtent l="0" t="0" r="0" b="0"/>
+            <wp:docPr id="1" name="Picture 1"/>
+            <wp:cNvGraphicFramePr>
+              <a:graphicFrameLocks xmlns:a="http://schemas.openxmlformats.org/drawingml/2006/main" noChangeAspect="1"/>
+            </wp:cNvGraphicFramePr>
+            <a:graphic xmlns:a="http://schemas.openxmlformats.org/drawingml/2006/main">
+              <a:graphicData uri="http://schemas.openxmlformats.org/drawingml/2006/picture">
+                <pic:pic xmlns:pic="http://schemas.openxmlformats.org/drawingml/2006/picture">
+                  <pic:nvPicPr>
+                    <pic:cNvPr id="1" name="1.JPG"/>
+                    <pic:cNvPicPr/>
+                  </pic:nvPicPr>
+                  <pic:blipFill>
+                    <a:blip r:embed="rId7">
+                      <a:extLst>
+                        <a:ext uri="{28A0092B-C50C-407E-A947-70E740481C1C}">
+                          <a14:useLocalDpi xmlns:a14="http://schemas.microsoft.com/office/drawing/2010/main" val="0"/>
+                        </a:ext>
+                      </a:extLst>
+                    </a:blip>
+                    <a:stretch>
+                      <a:fillRect/>
+                    </a:stretch>
+                  </pic:blipFill>
+                  <pic:spPr>
+                    <a:xfrm>
+                      <a:off x="0" y="0"/>
+                      <a:ext cx="5943600" cy="2305050"/>
+                    </a:xfrm>
+                    <a:prstGeom prst="rect">
+                      <a:avLst/>
+                    </a:prstGeom>
+                  </pic:spPr>
+                </pic:pic>
+              </a:graphicData>
+            </a:graphic>
+          </wp:inline>
+        </w:drawing>
+      </w:r>
+    </w:p>
+    <w:p>
+      <w:pPr>
+        <w:pStyle w:val="trt0xe"/>
+        <w:shd w:val="clear" w:color="auto" w:fill="FFFFFF"/>
+        <w:spacing w:before="0" w:beforeAutospacing="0" w:after="60" w:afterAutospacing="0"/>
+        <w:jc w:val="both"/>
+        <w:rPr>
+          <w:rFonts w:asciiTheme="minorHAnsi" w:eastAsiaTheme="minorHAnsi" w:hAnsiTheme="minorHAnsi" w:cstheme="minorBidi"/>
+        </w:rPr>
+      </w:pPr>
+      <w:r>
+        <w:rPr>
+          <w:rFonts w:asciiTheme="minorHAnsi" w:eastAsiaTheme="minorHAnsi" w:hAnsiTheme="minorHAnsi" w:cstheme="minorBidi"/>
+          <w:noProof/>
+        </w:rPr>
+        <w:lastRenderedPageBreak/>
+        <w:drawing>
+          <wp:inline distT="0" distB="0" distL="0" distR="0" wp14:anchorId="3B20FB4F" wp14:editId="39DDFF6A">
+            <wp:extent cx="5943600" cy="2393950"/>
+            <wp:effectExtent l="0" t="0" r="0" b="6350"/>
+            <wp:docPr id="2" name="Picture 2"/>
+            <wp:cNvGraphicFramePr>
+              <a:graphicFrameLocks xmlns:a="http://schemas.openxmlformats.org/drawingml/2006/main" noChangeAspect="1"/>
+            </wp:cNvGraphicFramePr>
+            <a:graphic xmlns:a="http://schemas.openxmlformats.org/drawingml/2006/main">
+              <a:graphicData uri="http://schemas.openxmlformats.org/drawingml/2006/picture">
+                <pic:pic xmlns:pic="http://schemas.openxmlformats.org/drawingml/2006/picture">
+                  <pic:nvPicPr>
+                    <pic:cNvPr id="2" name="2.JPG"/>
+                    <pic:cNvPicPr/>
+                  </pic:nvPicPr>
+                  <pic:blipFill>
+                    <a:blip r:embed="rId8">
+                      <a:extLst>
+                        <a:ext uri="{28A0092B-C50C-407E-A947-70E740481C1C}">
+                          <a14:useLocalDpi xmlns:a14="http://schemas.microsoft.com/office/drawing/2010/main" val="0"/>
+                        </a:ext>
+                      </a:extLst>
+                    </a:blip>
+                    <a:stretch>
+                      <a:fillRect/>
+                    </a:stretch>
+                  </pic:blipFill>
+                  <pic:spPr>
+                    <a:xfrm>
+                      <a:off x="0" y="0"/>
+                      <a:ext cx="5943600" cy="2393950"/>
+                    </a:xfrm>
+                    <a:prstGeom prst="rect">
+                      <a:avLst/>
+                    </a:prstGeom>
+                  </pic:spPr>
+                </pic:pic>
+              </a:graphicData>
+            </a:graphic>
+          </wp:inline>
+        </w:drawing>
+      </w:r>
+    </w:p>
+    <w:p>
+      <w:pPr>
+        <w:pStyle w:val="trt0xe"/>
+        <w:shd w:val="clear" w:color="auto" w:fill="FFFFFF"/>
+        <w:spacing w:before="0" w:beforeAutospacing="0" w:after="60" w:afterAutospacing="0"/>
+        <w:jc w:val="both"/>
+        <w:rPr>
+          <w:rFonts w:asciiTheme="minorHAnsi" w:eastAsiaTheme="minorHAnsi" w:hAnsiTheme="minorHAnsi" w:cstheme="minorBidi"/>
+        </w:rPr>
+      </w:pPr>
+    </w:p>
+    <w:p>
+      <w:pPr>
+        <w:pStyle w:val="trt0xe"/>
+        <w:shd w:val="clear" w:color="auto" w:fill="FFFFFF"/>
+        <w:spacing w:before="0" w:beforeAutospacing="0" w:after="60" w:afterAutospacing="0"/>
+        <w:jc w:val="both"/>
+        <w:rPr>
+          <w:rFonts w:asciiTheme="minorHAnsi" w:eastAsiaTheme="minorHAnsi" w:hAnsiTheme="minorHAnsi" w:cstheme="minorBidi"/>
+        </w:rPr>
+      </w:pPr>
+      <w:r>
+        <w:rPr>
+          <w:rFonts w:asciiTheme="minorHAnsi" w:eastAsiaTheme="minorHAnsi" w:hAnsiTheme="minorHAnsi" w:cstheme="minorBidi"/>
+          <w:noProof/>
+        </w:rPr>
+        <w:drawing>
+          <wp:inline distT="0" distB="0" distL="0" distR="0" wp14:anchorId="63255616" wp14:editId="0DD2D87B">
+            <wp:extent cx="5943600" cy="2463800"/>
+            <wp:effectExtent l="0" t="0" r="0" b="0"/>
+            <wp:docPr id="6" name="Picture 6"/>
+            <wp:cNvGraphicFramePr>
+              <a:graphicFrameLocks xmlns:a="http://schemas.openxmlformats.org/drawingml/2006/main" noChangeAspect="1"/>
+            </wp:cNvGraphicFramePr>
+            <a:graphic xmlns:a="http://schemas.openxmlformats.org/drawingml/2006/main">
+              <a:graphicData uri="http://schemas.openxmlformats.org/drawingml/2006/picture">
+                <pic:pic xmlns:pic="http://schemas.openxmlformats.org/drawingml/2006/picture">
+                  <pic:nvPicPr>
+                    <pic:cNvPr id="6" name="6.JPG"/>
+                    <pic:cNvPicPr/>
+                  </pic:nvPicPr>
+                  <pic:blipFill>
+                    <a:blip r:embed="rId9">
+                      <a:extLst>
+                        <a:ext uri="{28A0092B-C50C-407E-A947-70E740481C1C}">
+                          <a14:useLocalDpi xmlns:a14="http://schemas.microsoft.com/office/drawing/2010/main" val="0"/>
+                        </a:ext>
+                      </a:extLst>
+                    </a:blip>
+                    <a:stretch>
+                      <a:fillRect/>
+                    </a:stretch>
+                  </pic:blipFill>
+                  <pic:spPr>
+                    <a:xfrm>
+                      <a:off x="0" y="0"/>
+                      <a:ext cx="5943600" cy="2463800"/>
+                    </a:xfrm>
+                    <a:prstGeom prst="rect">
+                      <a:avLst/>
+                    </a:prstGeom>
+                  </pic:spPr>
+                </pic:pic>
+              </a:graphicData>
+            </a:graphic>
+          </wp:inline>
+        </w:drawing>
+      </w:r>
+    </w:p>
+    <w:p>
+      <w:pPr>
+        <w:pStyle w:val="trt0xe"/>
+        <w:shd w:val="clear" w:color="auto" w:fill="FFFFFF"/>
+        <w:spacing w:before="0" w:beforeAutospacing="0" w:after="60" w:afterAutospacing="0"/>
+        <w:jc w:val="both"/>
+        <w:rPr>
+          <w:rFonts w:asciiTheme="minorHAnsi" w:eastAsiaTheme="minorHAnsi" w:hAnsiTheme="minorHAnsi" w:cstheme="minorBidi"/>
+        </w:rPr>
+      </w:pPr>
+    </w:p>
+    <w:p>
+      <w:pPr>
+        <w:pStyle w:val="trt0xe"/>
+        <w:shd w:val="clear" w:color="auto" w:fill="FFFFFF"/>
+        <w:spacing w:before="0" w:beforeAutospacing="0" w:after="60" w:afterAutospacing="0"/>
+        <w:jc w:val="both"/>
+        <w:rPr>
+          <w:rFonts w:asciiTheme="minorHAnsi" w:eastAsiaTheme="minorHAnsi" w:hAnsiTheme="minorHAnsi" w:cstheme="minorBidi"/>
+        </w:rPr>
+      </w:pPr>
+      <w:r>
+        <w:rPr>
+          <w:rFonts w:asciiTheme="minorHAnsi" w:eastAsiaTheme="minorHAnsi" w:hAnsiTheme="minorHAnsi" w:cstheme="minorBidi"/>
+          <w:noProof/>
+        </w:rPr>
+        <w:drawing>
+          <wp:inline distT="0" distB="0" distL="0" distR="0" wp14:anchorId="5CA49EA2" wp14:editId="7C75F88A">
+            <wp:extent cx="5943600" cy="2349500"/>
+            <wp:effectExtent l="0" t="0" r="0" b="0"/>
+            <wp:docPr id="4" name="Picture 4"/>
+            <wp:cNvGraphicFramePr>
+              <a:graphicFrameLocks xmlns:a="http://schemas.openxmlformats.org/drawingml/2006/main" noChangeAspect="1"/>
+            </wp:cNvGraphicFramePr>
+            <a:graphic xmlns:a="http://schemas.openxmlformats.org/drawingml/2006/main">
+              <a:graphicData uri="http://schemas.openxmlformats.org/drawingml/2006/picture">
+                <pic:pic xmlns:pic="http://schemas.openxmlformats.org/drawingml/2006/picture">
+                  <pic:nvPicPr>
+                    <pic:cNvPr id="4" name="4.JPG"/>
+                    <pic:cNvPicPr/>
+                  </pic:nvPicPr>
+                  <pic:blipFill>
+                    <a:blip r:embed="rId10">
+                      <a:extLst>
+                        <a:ext uri="{28A0092B-C50C-407E-A947-70E740481C1C}">
+                          <a14:useLocalDpi xmlns:a14="http://schemas.microsoft.com/office/drawing/2010/main" val="0"/>
+                        </a:ext>
+                      </a:extLst>
+                    </a:blip>
+                    <a:stretch>
+                      <a:fillRect/>
+                    </a:stretch>
+                  </pic:blipFill>
+                  <pic:spPr>
+                    <a:xfrm>
+                      <a:off x="0" y="0"/>
+                      <a:ext cx="5943600" cy="2349500"/>
+                    </a:xfrm>
+                    <a:prstGeom prst="rect">
+                      <a:avLst/>
+                    </a:prstGeom>
+                  </pic:spPr>
+                </pic:pic>
+              </a:graphicData>
+            </a:graphic>
+          </wp:inline>
+        </w:drawing>
+      </w:r>
+    </w:p>
+    <w:p>
+      <w:pPr>
+        <w:pStyle w:val="trt0xe"/>
+        <w:shd w:val="clear" w:color="auto" w:fill="FFFFFF"/>
+        <w:spacing w:before="0" w:beforeAutospacing="0" w:after="60" w:afterAutospacing="0"/>
+        <w:jc w:val="both"/>
+        <w:rPr>
+          <w:rFonts w:asciiTheme="minorHAnsi" w:eastAsiaTheme="minorHAnsi" w:hAnsiTheme="minorHAnsi" w:cstheme="minorBidi"/>
+        </w:rPr>
+      </w:pPr>
+      <w:r>
+        <w:rPr>
+          <w:rFonts w:asciiTheme="minorHAnsi" w:eastAsiaTheme="minorHAnsi" w:hAnsiTheme="minorHAnsi" w:cstheme="minorBidi"/>
+          <w:noProof/>
+        </w:rPr>
+        <w:lastRenderedPageBreak/>
+        <w:drawing>
+          <wp:inline distT="0" distB="0" distL="0" distR="0" wp14:anchorId="65530DCD" wp14:editId="0DBE40B4">
+            <wp:extent cx="5943600" cy="2298700"/>
+            <wp:effectExtent l="0" t="0" r="0" b="6350"/>
+            <wp:docPr id="5" name="Picture 5"/>
+            <wp:cNvGraphicFramePr>
+              <a:graphicFrameLocks xmlns:a="http://schemas.openxmlformats.org/drawingml/2006/main" noChangeAspect="1"/>
+            </wp:cNvGraphicFramePr>
+            <a:graphic xmlns:a="http://schemas.openxmlformats.org/drawingml/2006/main">
+              <a:graphicData uri="http://schemas.openxmlformats.org/drawingml/2006/picture">
+                <pic:pic xmlns:pic="http://schemas.openxmlformats.org/drawingml/2006/picture">
+                  <pic:nvPicPr>
+                    <pic:cNvPr id="5" name="5.JPG"/>
+                    <pic:cNvPicPr/>
+                  </pic:nvPicPr>
+                  <pic:blipFill>
+                    <a:blip r:embed="rId11">
+                      <a:extLst>
+                        <a:ext uri="{28A0092B-C50C-407E-A947-70E740481C1C}">
+                          <a14:useLocalDpi xmlns:a14="http://schemas.microsoft.com/office/drawing/2010/main" val="0"/>
+                        </a:ext>
+                      </a:extLst>
+                    </a:blip>
+                    <a:stretch>
+                      <a:fillRect/>
+                    </a:stretch>
+                  </pic:blipFill>
+                  <pic:spPr>
+                    <a:xfrm>
+                      <a:off x="0" y="0"/>
+                      <a:ext cx="5943600" cy="2298700"/>
+                    </a:xfrm>
+                    <a:prstGeom prst="rect">
+                      <a:avLst/>
+                    </a:prstGeom>
+                  </pic:spPr>
+                </pic:pic>
+              </a:graphicData>
+            </a:graphic>
+          </wp:inline>
+        </w:drawing>
+      </w:r>
+    </w:p>
+    <w:p>
+      <w:pPr>
+        <w:pStyle w:val="trt0xe"/>
+        <w:shd w:val="clear" w:color="auto" w:fill="FFFFFF"/>
+        <w:spacing w:before="0" w:beforeAutospacing="0" w:after="60" w:afterAutospacing="0"/>
+        <w:jc w:val="both"/>
+        <w:rPr>
+          <w:rFonts w:asciiTheme="minorHAnsi" w:eastAsiaTheme="minorHAnsi" w:hAnsiTheme="minorHAnsi" w:cstheme="minorBidi"/>
+        </w:rPr>
+      </w:pPr>
+    </w:p>
+    <w:p>
+      <w:pPr>
+        <w:pStyle w:val="trt0xe"/>
+        <w:shd w:val="clear" w:color="auto" w:fill="FFFFFF"/>
+        <w:spacing w:before="0" w:beforeAutospacing="0" w:after="60" w:afterAutospacing="0"/>
+        <w:jc w:val="both"/>
+        <w:rPr>
+          <w:rFonts w:asciiTheme="minorHAnsi" w:eastAsiaTheme="minorHAnsi" w:hAnsiTheme="minorHAnsi" w:cstheme="minorBidi"/>
+        </w:rPr>
+      </w:pPr>
+      <w:r>
+        <w:rPr>
+          <w:rFonts w:asciiTheme="minorHAnsi" w:eastAsiaTheme="minorHAnsi" w:hAnsiTheme="minorHAnsi" w:cstheme="minorBidi"/>
+          <w:noProof/>
+        </w:rPr>
+        <w:drawing>
+          <wp:inline distT="0" distB="0" distL="0" distR="0" wp14:anchorId="7103E7DE" wp14:editId="368C20F6">
+            <wp:extent cx="5943600" cy="2336800"/>
+            <wp:effectExtent l="0" t="0" r="0" b="6350"/>
+            <wp:docPr id="3" name="Picture 3"/>
+            <wp:cNvGraphicFramePr>
+              <a:graphicFrameLocks xmlns:a="http://schemas.openxmlformats.org/drawingml/2006/main" noChangeAspect="1"/>
+            </wp:cNvGraphicFramePr>
+            <a:graphic xmlns:a="http://schemas.openxmlformats.org/drawingml/2006/main">
+              <a:graphicData uri="http://schemas.openxmlformats.org/drawingml/2006/picture">
+                <pic:pic xmlns:pic="http://schemas.openxmlformats.org/drawingml/2006/picture">
+                  <pic:nvPicPr>
+                    <pic:cNvPr id="3" name="3.JPG"/>
+                    <pic:cNvPicPr/>
+                  </pic:nvPicPr>
+                  <pic:blipFill>
+                    <a:blip r:embed="rId12">
+                      <a:extLst>
+                        <a:ext uri="{28A0092B-C50C-407E-A947-70E740481C1C}">
+                          <a14:useLocalDpi xmlns:a14="http://schemas.microsoft.com/office/drawing/2010/main" val="0"/>
+                        </a:ext>
+                      </a:extLst>
+                    </a:blip>
+                    <a:stretch>
+                      <a:fillRect/>
+                    </a:stretch>
+                  </pic:blipFill>
+                  <pic:spPr>
+                    <a:xfrm>
+                      <a:off x="0" y="0"/>
+                      <a:ext cx="5943600" cy="2336800"/>
+                    </a:xfrm>
+                    <a:prstGeom prst="rect">
+                      <a:avLst/>
+                    </a:prstGeom>
+                  </pic:spPr>
+                </pic:pic>
+              </a:graphicData>
+            </a:graphic>
+          </wp:inline>
+        </w:drawing>
+      </w:r>
+    </w:p>
+    <w:p>
+      <w:pPr>
+        <w:tabs>
+          <w:tab w:val="left" w:pos="6320"/>
+        </w:tabs>
+      </w:pPr>
+    </w:p>
+    <w:p>
+      <w:pPr>
+        <w:pStyle w:val="trt0xe"/>
+        <w:shd w:val="clear" w:color="auto" w:fill="FFFFFF"/>
+        <w:spacing w:before="0" w:beforeAutospacing="0" w:after="60" w:afterAutospacing="0"/>
+        <w:jc w:val="both"/>
+        <w:rPr>
+          <w:rFonts w:asciiTheme="minorHAnsi" w:eastAsiaTheme="minorHAnsi" w:hAnsiTheme="minorHAnsi" w:cstheme="minorBidi"/>
+        </w:rPr>
+      </w:pPr>
+      <w:r>
+        <w:rPr>
+          <w:rFonts w:asciiTheme="minorHAnsi" w:eastAsiaTheme="minorHAnsi" w:hAnsiTheme="minorHAnsi" w:cstheme="minorBidi"/>
+          <w:noProof/>
+        </w:rPr>
+        <w:drawing>
+          <wp:inline distT="0" distB="0" distL="0" distR="0" wp14:anchorId="7B8946FC" wp14:editId="4A809F52">
+            <wp:extent cx="5943600" cy="2286000"/>
+            <wp:effectExtent l="0" t="0" r="0" b="0"/>
+            <wp:docPr id="7" name="Picture 7"/>
+            <wp:cNvGraphicFramePr>
+              <a:graphicFrameLocks xmlns:a="http://schemas.openxmlformats.org/drawingml/2006/main" noChangeAspect="1"/>
+            </wp:cNvGraphicFramePr>
+            <a:graphic xmlns:a="http://schemas.openxmlformats.org/drawingml/2006/main">
+              <a:graphicData uri="http://schemas.openxmlformats.org/drawingml/2006/picture">
+                <pic:pic xmlns:pic="http://schemas.openxmlformats.org/drawingml/2006/picture">
+                  <pic:nvPicPr>
+                    <pic:cNvPr id="7" name="7.JPG"/>
+                    <pic:cNvPicPr/>
+                  </pic:nvPicPr>
+                  <pic:blipFill>
+                    <a:blip r:embed="rId13">
+                      <a:extLst>
+                        <a:ext uri="{28A0092B-C50C-407E-A947-70E740481C1C}">
+                          <a14:useLocalDpi xmlns:a14="http://schemas.microsoft.com/office/drawing/2010/main" val="0"/>
+                        </a:ext>
+                      </a:extLst>
+                    </a:blip>
+                    <a:stretch>
+                      <a:fillRect/>
+                    </a:stretch>
+                  </pic:blipFill>
+                  <pic:spPr>
+                    <a:xfrm>
+                      <a:off x="0" y="0"/>
+                      <a:ext cx="5943600" cy="2286000"/>
+                    </a:xfrm>
+                    <a:prstGeom prst="rect">
+                      <a:avLst/>
+                    </a:prstGeom>
+                  </pic:spPr>
+                </pic:pic>
+              </a:graphicData>
+            </a:graphic>
+          </wp:inline>
+        </w:drawing>
+      </w:r>
+    </w:p>
+    <w:p/>
+    <w:p>
+      <w:pPr>
+        <w:tabs>
+          <w:tab w:val="left" w:pos="7390"/>
+        </w:tabs>
+        <w:rPr>
+          <w:b/>
+          <w:sz w:val="32"/>
+        </w:rPr>
+      </w:pPr>
+    </w:p>
+    <w:p>
+      <w:pPr>
+        <w:tabs>
+          <w:tab w:val="left" w:pos="7390"/>
+        </w:tabs>
+        <w:rPr>
+          <w:b/>
+          <w:sz w:val="32"/>
+        </w:rPr>
+      </w:pPr>
+      <w:r>
+        <w:rPr>
+          <w:b/>
+          <w:sz w:val="32"/>
+        </w:rPr>
+        <w:lastRenderedPageBreak/>
+        <w:t>Buttons and Menus:</w:t>
+      </w:r>
+    </w:p>
+    <w:p>
+      <w:pPr>
+        <w:tabs>
+          <w:tab w:val="left" w:pos="7390"/>
+        </w:tabs>
+        <w:rPr>
+          <w:sz w:val="24"/>
+        </w:rPr>
+      </w:pPr>
+      <w:r>
+        <w:rPr>
+          <w:b/>
+          <w:sz w:val="32"/>
+        </w:rPr>
+        <w:t xml:space="preserve">         </w:t>
+      </w:r>
+      <w:r>
+        <w:rPr>
+          <w:sz w:val="24"/>
+        </w:rPr>
+        <w:t xml:space="preserve">The </w:t>
+      </w:r>
+      <w:r>
+        <w:rPr>
+          <w:sz w:val="24"/>
+        </w:rPr>
+        <w:t>game</w:t>
+      </w:r>
+      <w:r>
+        <w:rPr>
+          <w:sz w:val="24"/>
+        </w:rPr>
+        <w:t xml:space="preserve"> contains the followings buttons and corresponding menus:</w:t>
+      </w:r>
+    </w:p>
+    <w:p>
+      <w:pPr>
+        <w:pStyle w:val="ListParagraph"/>
+        <w:numPr>
+          <w:ilvl w:val="0"/>
+          <w:numId w:val="2"/>
+        </w:numPr>
+        <w:tabs>
+          <w:tab w:val="left" w:pos="7390"/>
+        </w:tabs>
+        <w:rPr>
+          <w:sz w:val="24"/>
+        </w:rPr>
+      </w:pPr>
+      <w:r>
+        <w:rPr>
+          <w:sz w:val="24"/>
+        </w:rPr>
+        <w:t xml:space="preserve">Welcome window contains </w:t>
+      </w:r>
+      <w:r>
+        <w:rPr>
+          <w:b/>
+          <w:sz w:val="24"/>
+        </w:rPr>
+        <w:t xml:space="preserve">Press any key </w:t>
+      </w:r>
+      <w:r>
+        <w:rPr>
+          <w:sz w:val="24"/>
+        </w:rPr>
+        <w:t>button to go to main menu.</w:t>
+      </w:r>
+    </w:p>
+    <w:p>
+      <w:pPr>
+        <w:pStyle w:val="ListParagraph"/>
+        <w:tabs>
+          <w:tab w:val="left" w:pos="7390"/>
+        </w:tabs>
+        <w:ind w:left="1530"/>
+        <w:rPr>
+          <w:sz w:val="24"/>
+        </w:rPr>
+      </w:pPr>
+    </w:p>
+    <w:p>
+      <w:pPr>
+        <w:pStyle w:val="ListParagraph"/>
+        <w:numPr>
+          <w:ilvl w:val="0"/>
+          <w:numId w:val="2"/>
+        </w:numPr>
+        <w:tabs>
+          <w:tab w:val="left" w:pos="7390"/>
+        </w:tabs>
+        <w:rPr>
+          <w:sz w:val="24"/>
+        </w:rPr>
+      </w:pPr>
+      <w:r>
+        <w:rPr>
+          <w:sz w:val="24"/>
+        </w:rPr>
+        <w:t>Main Menu contains three buttons:</w:t>
+      </w:r>
+    </w:p>
+    <w:p>
+      <w:pPr>
+        <w:pStyle w:val="ListParagraph"/>
+        <w:numPr>
+          <w:ilvl w:val="0"/>
+          <w:numId w:val="6"/>
+        </w:numPr>
+        <w:tabs>
+          <w:tab w:val="left" w:pos="7390"/>
+        </w:tabs>
+        <w:rPr>
+          <w:b/>
+          <w:sz w:val="24"/>
+        </w:rPr>
+      </w:pPr>
+      <w:r>
+        <w:rPr>
+          <w:b/>
+          <w:sz w:val="24"/>
+        </w:rPr>
+        <w:t>Start Game</w:t>
+      </w:r>
+      <w:r>
+        <w:rPr>
+          <w:b/>
+          <w:sz w:val="24"/>
         </w:rPr>
         <w:t xml:space="preserve"> </w:t>
       </w:r>
       <w:r>
         <w:rPr>
-          <w:rFonts w:asciiTheme="minorHAnsi" w:eastAsiaTheme="minorHAnsi" w:hAnsiTheme="minorHAnsi" w:cstheme="minorBidi"/>
-          <w:sz w:val="32"/>
-          <w:szCs w:val="32"/>
-        </w:rPr>
-        <w:t>l. Bitmap files may be easily created from existing pixel data stored in an array in memory.</w:t>
-      </w:r>
-      <w:r>
-        <w:rPr>
-          <w:rFonts w:asciiTheme="minorHAnsi" w:eastAsiaTheme="minorHAnsi" w:hAnsiTheme="minorHAnsi" w:cstheme="minorBidi"/>
-          <w:sz w:val="32"/>
-          <w:szCs w:val="32"/>
+          <w:sz w:val="24"/>
+        </w:rPr>
+        <w:t>(to main game)</w:t>
+      </w:r>
+    </w:p>
+    <w:p>
+      <w:pPr>
+        <w:pStyle w:val="ListParagraph"/>
+        <w:numPr>
+          <w:ilvl w:val="0"/>
+          <w:numId w:val="6"/>
+        </w:numPr>
+        <w:tabs>
+          <w:tab w:val="left" w:pos="7390"/>
+        </w:tabs>
+        <w:rPr>
+          <w:b/>
+          <w:sz w:val="24"/>
+        </w:rPr>
+      </w:pPr>
+      <w:r>
+        <w:rPr>
+          <w:b/>
+          <w:sz w:val="24"/>
+        </w:rPr>
+        <w:t xml:space="preserve">Settings </w:t>
+      </w:r>
+      <w:r>
+        <w:rPr>
+          <w:sz w:val="24"/>
+        </w:rPr>
+        <w:t>(to settings menu)</w:t>
+      </w:r>
+    </w:p>
+    <w:p>
+      <w:pPr>
+        <w:pStyle w:val="ListParagraph"/>
+        <w:numPr>
+          <w:ilvl w:val="0"/>
+          <w:numId w:val="6"/>
+        </w:numPr>
+        <w:tabs>
+          <w:tab w:val="left" w:pos="7390"/>
+        </w:tabs>
+        <w:rPr>
+          <w:b/>
+          <w:sz w:val="24"/>
+        </w:rPr>
+      </w:pPr>
+      <w:r>
+        <w:rPr>
+          <w:b/>
+          <w:sz w:val="24"/>
+        </w:rPr>
+        <w:t xml:space="preserve">Exit </w:t>
+      </w:r>
+      <w:r>
+        <w:rPr>
+          <w:sz w:val="24"/>
+        </w:rPr>
+        <w:t xml:space="preserve">(to exit confirmation window) </w:t>
+      </w:r>
+    </w:p>
+    <w:p>
+      <w:pPr>
+        <w:pStyle w:val="ListParagraph"/>
+        <w:tabs>
+          <w:tab w:val="left" w:pos="7390"/>
+        </w:tabs>
+        <w:ind w:left="1530"/>
+        <w:rPr>
+          <w:sz w:val="24"/>
+        </w:rPr>
+      </w:pPr>
+    </w:p>
+    <w:p>
+      <w:pPr>
+        <w:pStyle w:val="ListParagraph"/>
+        <w:numPr>
+          <w:ilvl w:val="0"/>
+          <w:numId w:val="2"/>
+        </w:numPr>
+        <w:tabs>
+          <w:tab w:val="left" w:pos="7390"/>
+        </w:tabs>
+        <w:rPr>
+          <w:sz w:val="24"/>
+        </w:rPr>
+      </w:pPr>
+      <w:r>
+        <w:rPr>
+          <w:sz w:val="24"/>
+        </w:rPr>
+        <w:t xml:space="preserve">Main screen of </w:t>
+      </w:r>
+      <w:r>
+        <w:rPr>
+          <w:sz w:val="24"/>
+        </w:rPr>
+        <w:t>game contains</w:t>
+      </w:r>
+      <w:r>
+        <w:rPr>
+          <w:sz w:val="24"/>
+        </w:rPr>
+        <w:t xml:space="preserve"> two buttons:</w:t>
+      </w:r>
+    </w:p>
+    <w:p>
+      <w:pPr>
+        <w:pStyle w:val="ListParagraph"/>
+        <w:numPr>
+          <w:ilvl w:val="0"/>
+          <w:numId w:val="3"/>
+        </w:numPr>
+        <w:tabs>
+          <w:tab w:val="left" w:pos="7390"/>
+        </w:tabs>
+        <w:rPr>
+          <w:sz w:val="24"/>
+        </w:rPr>
+      </w:pPr>
+      <w:r>
+        <w:rPr>
+          <w:b/>
+          <w:sz w:val="24"/>
+        </w:rPr>
+        <w:t>Pause</w:t>
+      </w:r>
+      <w:r>
+        <w:rPr>
+          <w:sz w:val="24"/>
+        </w:rPr>
+        <w:t xml:space="preserve"> (to pause menu)</w:t>
+      </w:r>
+    </w:p>
+    <w:p>
+      <w:pPr>
+        <w:pStyle w:val="ListParagraph"/>
+        <w:numPr>
+          <w:ilvl w:val="0"/>
+          <w:numId w:val="3"/>
+        </w:numPr>
+        <w:tabs>
+          <w:tab w:val="left" w:pos="7390"/>
+        </w:tabs>
+        <w:rPr>
+          <w:sz w:val="24"/>
+        </w:rPr>
+      </w:pPr>
+      <w:r>
+        <w:rPr>
+          <w:b/>
+          <w:sz w:val="24"/>
+        </w:rPr>
+        <w:t>Message</w:t>
+      </w:r>
+      <w:r>
+        <w:rPr>
+          <w:sz w:val="24"/>
+        </w:rPr>
+        <w:t xml:space="preserve"> (to message window) (just added for testing purpose)</w:t>
+      </w:r>
+    </w:p>
+    <w:p>
+      <w:pPr>
+        <w:pStyle w:val="ListParagraph"/>
+        <w:tabs>
+          <w:tab w:val="left" w:pos="7390"/>
+        </w:tabs>
+        <w:ind w:left="1530"/>
+        <w:rPr>
+          <w:sz w:val="24"/>
+        </w:rPr>
+      </w:pPr>
+    </w:p>
+    <w:p>
+      <w:pPr>
+        <w:pStyle w:val="ListParagraph"/>
+        <w:numPr>
+          <w:ilvl w:val="0"/>
+          <w:numId w:val="2"/>
+        </w:numPr>
+        <w:tabs>
+          <w:tab w:val="left" w:pos="7390"/>
+        </w:tabs>
+        <w:rPr>
+          <w:sz w:val="24"/>
+        </w:rPr>
+      </w:pPr>
+      <w:r>
+        <w:rPr>
+          <w:sz w:val="24"/>
+        </w:rPr>
+        <w:t>Pause Menu contains four buttons:</w:t>
+      </w:r>
+    </w:p>
+    <w:p>
+      <w:pPr>
+        <w:pStyle w:val="ListParagraph"/>
+        <w:numPr>
+          <w:ilvl w:val="0"/>
+          <w:numId w:val="4"/>
+        </w:numPr>
+        <w:tabs>
+          <w:tab w:val="left" w:pos="7390"/>
+        </w:tabs>
+        <w:rPr>
+          <w:b/>
+          <w:sz w:val="24"/>
+        </w:rPr>
+      </w:pPr>
+      <w:r>
+        <w:rPr>
+          <w:b/>
+          <w:sz w:val="24"/>
+        </w:rPr>
+        <w:t>Resume</w:t>
+      </w:r>
+      <w:r>
+        <w:rPr>
+          <w:b/>
+          <w:sz w:val="24"/>
         </w:rPr>
         <w:t xml:space="preserve"> </w:t>
       </w:r>
       <w:r>
         <w:rPr>
-          <w:rFonts w:asciiTheme="minorHAnsi" w:eastAsiaTheme="minorHAnsi" w:hAnsiTheme="minorHAnsi" w:cstheme="minorBidi"/>
-          <w:sz w:val="32"/>
-          <w:szCs w:val="32"/>
-        </w:rPr>
-        <w:t>Retrieving pixel data stored in a bitmap file may often be accomplished by using a set of coordinates that allows the data to be conceptualized as a grid.</w:t>
+          <w:sz w:val="24"/>
+        </w:rPr>
+        <w:t>(to main game)</w:t>
+      </w:r>
+    </w:p>
+    <w:p>
+      <w:pPr>
+        <w:pStyle w:val="ListParagraph"/>
+        <w:numPr>
+          <w:ilvl w:val="0"/>
+          <w:numId w:val="4"/>
+        </w:numPr>
+        <w:tabs>
+          <w:tab w:val="left" w:pos="7390"/>
+        </w:tabs>
+        <w:rPr>
+          <w:b/>
+          <w:sz w:val="24"/>
+        </w:rPr>
+      </w:pPr>
+      <w:r>
+        <w:rPr>
+          <w:b/>
+          <w:sz w:val="24"/>
+        </w:rPr>
+        <w:t xml:space="preserve">Settings </w:t>
+      </w:r>
+      <w:r>
+        <w:rPr>
+          <w:sz w:val="24"/>
+        </w:rPr>
+        <w:t>(to settings menu)</w:t>
+      </w:r>
+    </w:p>
+    <w:p>
+      <w:pPr>
+        <w:pStyle w:val="ListParagraph"/>
+        <w:numPr>
+          <w:ilvl w:val="0"/>
+          <w:numId w:val="4"/>
+        </w:numPr>
+        <w:tabs>
+          <w:tab w:val="left" w:pos="7390"/>
+        </w:tabs>
+        <w:rPr>
+          <w:b/>
+          <w:sz w:val="24"/>
+        </w:rPr>
+      </w:pPr>
+      <w:r>
+        <w:rPr>
+          <w:b/>
+          <w:sz w:val="24"/>
+        </w:rPr>
+        <w:t xml:space="preserve">Main Menu </w:t>
+      </w:r>
+      <w:r>
+        <w:rPr>
+          <w:sz w:val="24"/>
+        </w:rPr>
+        <w:t>(to main menu)</w:t>
+      </w:r>
+    </w:p>
+    <w:p>
+      <w:pPr>
+        <w:pStyle w:val="ListParagraph"/>
+        <w:numPr>
+          <w:ilvl w:val="0"/>
+          <w:numId w:val="4"/>
+        </w:numPr>
+        <w:tabs>
+          <w:tab w:val="left" w:pos="7390"/>
+        </w:tabs>
+        <w:rPr>
+          <w:b/>
+          <w:sz w:val="24"/>
+        </w:rPr>
+      </w:pPr>
+      <w:r>
+        <w:rPr>
+          <w:b/>
+          <w:sz w:val="24"/>
+        </w:rPr>
+        <w:t xml:space="preserve">Exit </w:t>
+      </w:r>
+      <w:r>
+        <w:rPr>
+          <w:sz w:val="24"/>
+        </w:rPr>
+        <w:t xml:space="preserve">(to exit confirmation window) </w:t>
+      </w:r>
+    </w:p>
+    <w:p>
+      <w:pPr>
+        <w:pStyle w:val="ListParagraph"/>
+        <w:tabs>
+          <w:tab w:val="left" w:pos="7390"/>
+        </w:tabs>
+        <w:ind w:left="1530"/>
+        <w:rPr>
+          <w:b/>
+          <w:sz w:val="24"/>
+        </w:rPr>
+      </w:pPr>
+    </w:p>
+    <w:p>
+      <w:pPr>
+        <w:pStyle w:val="ListParagraph"/>
+        <w:numPr>
+          <w:ilvl w:val="0"/>
+          <w:numId w:val="2"/>
+        </w:numPr>
+        <w:tabs>
+          <w:tab w:val="left" w:pos="7390"/>
+        </w:tabs>
+        <w:rPr>
+          <w:b/>
+          <w:sz w:val="24"/>
+        </w:rPr>
+      </w:pPr>
+      <w:r>
+        <w:rPr>
+          <w:sz w:val="24"/>
+        </w:rPr>
+        <w:t>Settings Menu contains four options</w:t>
+      </w:r>
+      <w:r>
+        <w:rPr>
+          <w:sz w:val="24"/>
+        </w:rPr>
+        <w:t xml:space="preserve"> and two buttons</w:t>
+      </w:r>
+      <w:r>
+        <w:rPr>
+          <w:sz w:val="24"/>
+        </w:rPr>
+        <w:t>:</w:t>
+      </w:r>
+    </w:p>
+    <w:p>
+      <w:pPr>
+        <w:pStyle w:val="ListParagraph"/>
+        <w:numPr>
+          <w:ilvl w:val="0"/>
+          <w:numId w:val="7"/>
+        </w:numPr>
+        <w:tabs>
+          <w:tab w:val="left" w:pos="7390"/>
+        </w:tabs>
+        <w:rPr>
+          <w:b/>
+          <w:sz w:val="24"/>
+        </w:rPr>
+      </w:pPr>
+      <w:r>
+        <w:rPr>
+          <w:b/>
+          <w:sz w:val="24"/>
+        </w:rPr>
+        <w:t xml:space="preserve">General option </w:t>
+      </w:r>
+      <w:r>
+        <w:rPr>
+          <w:sz w:val="24"/>
+        </w:rPr>
+        <w:t>(for general controls e.g., player etc.)</w:t>
+      </w:r>
+    </w:p>
+    <w:p>
+      <w:pPr>
+        <w:pStyle w:val="ListParagraph"/>
+        <w:numPr>
+          <w:ilvl w:val="0"/>
+          <w:numId w:val="7"/>
+        </w:numPr>
+        <w:tabs>
+          <w:tab w:val="left" w:pos="7390"/>
+        </w:tabs>
+        <w:rPr>
+          <w:b/>
+          <w:sz w:val="24"/>
+        </w:rPr>
+      </w:pPr>
+      <w:r>
+        <w:rPr>
+          <w:b/>
+          <w:sz w:val="24"/>
+        </w:rPr>
+        <w:t xml:space="preserve">Audio option </w:t>
+      </w:r>
+      <w:r>
+        <w:rPr>
+          <w:sz w:val="24"/>
+        </w:rPr>
+        <w:t>(for audio controls)</w:t>
+      </w:r>
+    </w:p>
+    <w:p>
+      <w:pPr>
+        <w:pStyle w:val="ListParagraph"/>
+        <w:numPr>
+          <w:ilvl w:val="0"/>
+          <w:numId w:val="7"/>
+        </w:numPr>
+        <w:tabs>
+          <w:tab w:val="left" w:pos="7390"/>
+        </w:tabs>
+        <w:rPr>
+          <w:b/>
+          <w:sz w:val="24"/>
+        </w:rPr>
+      </w:pPr>
+      <w:r>
+        <w:rPr>
+          <w:b/>
+          <w:sz w:val="24"/>
+        </w:rPr>
+        <w:t xml:space="preserve">Graphics option </w:t>
+      </w:r>
+      <w:r>
+        <w:rPr>
+          <w:sz w:val="24"/>
+        </w:rPr>
+        <w:t>(for graphics controls)</w:t>
+      </w:r>
+    </w:p>
+    <w:p>
+      <w:pPr>
+        <w:pStyle w:val="ListParagraph"/>
+        <w:numPr>
+          <w:ilvl w:val="0"/>
+          <w:numId w:val="7"/>
+        </w:numPr>
+        <w:tabs>
+          <w:tab w:val="left" w:pos="7390"/>
+        </w:tabs>
+        <w:rPr>
+          <w:b/>
+          <w:sz w:val="24"/>
+        </w:rPr>
+      </w:pPr>
+      <w:r>
+        <w:rPr>
+          <w:b/>
+          <w:sz w:val="24"/>
+        </w:rPr>
+        <w:t xml:space="preserve">Control option </w:t>
+      </w:r>
+      <w:r>
+        <w:rPr>
+          <w:sz w:val="24"/>
+        </w:rPr>
+        <w:t>(for other controls)</w:t>
+      </w:r>
+    </w:p>
+    <w:p>
+      <w:pPr>
+        <w:pStyle w:val="ListParagraph"/>
+        <w:numPr>
+          <w:ilvl w:val="0"/>
+          <w:numId w:val="7"/>
+        </w:numPr>
+        <w:tabs>
+          <w:tab w:val="left" w:pos="7390"/>
+        </w:tabs>
+        <w:rPr>
+          <w:b/>
+          <w:sz w:val="24"/>
+        </w:rPr>
+      </w:pPr>
+      <w:r>
+        <w:rPr>
+          <w:b/>
+          <w:sz w:val="24"/>
+        </w:rPr>
+        <w:t xml:space="preserve">Back button </w:t>
+      </w:r>
+      <w:r>
+        <w:rPr>
+          <w:sz w:val="24"/>
+        </w:rPr>
+        <w:t>(to go back to respective menu)</w:t>
+      </w:r>
+    </w:p>
+    <w:p>
+      <w:pPr>
+        <w:pStyle w:val="ListParagraph"/>
+        <w:numPr>
+          <w:ilvl w:val="0"/>
+          <w:numId w:val="7"/>
+        </w:numPr>
+        <w:tabs>
+          <w:tab w:val="left" w:pos="7390"/>
+        </w:tabs>
+        <w:rPr>
+          <w:b/>
+          <w:sz w:val="24"/>
+        </w:rPr>
+      </w:pPr>
+      <w:r>
+        <w:rPr>
+          <w:b/>
+          <w:sz w:val="24"/>
+        </w:rPr>
+        <w:t xml:space="preserve">Exit button </w:t>
+      </w:r>
+      <w:r>
+        <w:rPr>
+          <w:sz w:val="24"/>
+        </w:rPr>
+        <w:t>(to exit confirmation window)</w:t>
+      </w:r>
+    </w:p>
+    <w:p>
+      <w:pPr>
+        <w:pStyle w:val="ListParagraph"/>
+        <w:tabs>
+          <w:tab w:val="left" w:pos="7390"/>
+        </w:tabs>
+        <w:ind w:left="1530"/>
+        <w:rPr>
+          <w:b/>
+          <w:sz w:val="24"/>
+        </w:rPr>
+      </w:pPr>
+      <w:bookmarkStart w:id="0" w:name="_GoBack"/>
+      <w:bookmarkEnd w:id="0"/>
+    </w:p>
+    <w:p>
+      <w:pPr>
+        <w:pStyle w:val="ListParagraph"/>
+        <w:numPr>
+          <w:ilvl w:val="0"/>
+          <w:numId w:val="2"/>
+        </w:numPr>
+        <w:tabs>
+          <w:tab w:val="left" w:pos="7390"/>
+        </w:tabs>
+        <w:rPr>
+          <w:b/>
+          <w:sz w:val="24"/>
+        </w:rPr>
+      </w:pPr>
+      <w:r>
+        <w:rPr>
+          <w:sz w:val="24"/>
+        </w:rPr>
+        <w:t>Exit confirmation window contains following:</w:t>
+      </w:r>
+    </w:p>
+    <w:p>
+      <w:pPr>
+        <w:pStyle w:val="ListParagraph"/>
+        <w:numPr>
+          <w:ilvl w:val="0"/>
+          <w:numId w:val="8"/>
+        </w:numPr>
+        <w:tabs>
+          <w:tab w:val="left" w:pos="7390"/>
+        </w:tabs>
+        <w:rPr>
+          <w:b/>
+          <w:sz w:val="24"/>
+        </w:rPr>
+      </w:pPr>
+      <w:r>
+        <w:rPr>
+          <w:b/>
+          <w:sz w:val="24"/>
+        </w:rPr>
+        <w:t>Confirmation text</w:t>
+      </w:r>
+    </w:p>
+    <w:p>
+      <w:pPr>
+        <w:pStyle w:val="ListParagraph"/>
+        <w:numPr>
+          <w:ilvl w:val="0"/>
+          <w:numId w:val="8"/>
+        </w:numPr>
+        <w:tabs>
+          <w:tab w:val="left" w:pos="7390"/>
+        </w:tabs>
+        <w:rPr>
+          <w:b/>
+          <w:sz w:val="24"/>
+        </w:rPr>
+      </w:pPr>
+      <w:proofErr w:type="gramStart"/>
+      <w:r>
+        <w:rPr>
+          <w:b/>
+          <w:sz w:val="24"/>
+        </w:rPr>
+        <w:t>Yes</w:t>
+      </w:r>
+      <w:proofErr w:type="gramEnd"/>
+      <w:r>
+        <w:rPr>
+          <w:b/>
+          <w:sz w:val="24"/>
+        </w:rPr>
+        <w:t xml:space="preserve"> button </w:t>
+      </w:r>
+      <w:r>
+        <w:rPr>
+          <w:sz w:val="24"/>
+        </w:rPr>
+        <w:t>(to exit game)</w:t>
+      </w:r>
+    </w:p>
+    <w:p>
+      <w:pPr>
+        <w:pStyle w:val="ListParagraph"/>
+        <w:numPr>
+          <w:ilvl w:val="0"/>
+          <w:numId w:val="8"/>
+        </w:numPr>
+        <w:tabs>
+          <w:tab w:val="left" w:pos="7390"/>
+        </w:tabs>
+        <w:rPr>
+          <w:b/>
+          <w:sz w:val="24"/>
+        </w:rPr>
+      </w:pPr>
+      <w:r>
+        <w:rPr>
+          <w:b/>
+          <w:sz w:val="24"/>
+        </w:rPr>
+        <w:t xml:space="preserve">No button </w:t>
+      </w:r>
+      <w:r>
+        <w:rPr>
+          <w:sz w:val="24"/>
+        </w:rPr>
+        <w:t>(to go back to respective window)</w:t>
+      </w:r>
+    </w:p>
+    <w:p>
+      <w:pPr>
+        <w:tabs>
+          <w:tab w:val="left" w:pos="7390"/>
+        </w:tabs>
+        <w:rPr>
+          <w:sz w:val="24"/>
+        </w:rPr>
+      </w:pPr>
+      <w:r>
+        <w:rPr>
+          <w:sz w:val="24"/>
+        </w:rPr>
+        <w:t xml:space="preserve">   </w:t>
       </w:r>
     </w:p>
     <w:sectPr>
       <w:pgSz w:w="12240" w:h="15840"/>
       <w:pgMar w:top="1440" w:right="1440" w:bottom="1440" w:left="1440" w:header="720" w:footer="720" w:gutter="0"/>
+      <w:pgBorders w:offsetFrom="page">
+        <w:top w:val="double" w:sz="4" w:space="24" w:color="auto"/>
+        <w:left w:val="double" w:sz="4" w:space="24" w:color="auto"/>
+        <w:bottom w:val="double" w:sz="4" w:space="24" w:color="auto"/>
+        <w:right w:val="double" w:sz="4" w:space="24" w:color="auto"/>
+      </w:pgBorders>
       <w:cols w:space="720"/>
       <w:docGrid w:linePitch="360"/>
     </w:sectPr>
@@ -166,9 +1491,511 @@
 </w:document>
 </file>
 
+<file path=word/endnotes.xml><?xml version="1.0" encoding="utf-8"?>
+<w:endnotes xmlns:wpc="http://schemas.microsoft.com/office/word/2010/wordprocessingCanvas" xmlns:cx="http://schemas.microsoft.com/office/drawing/2014/chartex" xmlns:cx1="http://schemas.microsoft.com/office/drawing/2015/9/8/chartex" xmlns:mc="http://schemas.openxmlformats.org/markup-compatibility/2006" xmlns:o="urn:schemas-microsoft-com:office:office" xmlns:r="http://schemas.openxmlformats.org/officeDocument/2006/relationships" xmlns:m="http://schemas.openxmlformats.org/officeDocument/2006/math" xmlns:v="urn:schemas-microsoft-com:vml" xmlns:wp14="http://schemas.microsoft.com/office/word/2010/wordprocessingDrawing" xmlns:wp="http://schemas.openxmlformats.org/drawingml/2006/wordprocessingDrawing" xmlns:w10="urn:schemas-microsoft-com:office:word" xmlns:w="http://schemas.openxmlformats.org/wordprocessingml/2006/main" xmlns:w14="http://schemas.microsoft.com/office/word/2010/wordml" xmlns:w15="http://schemas.microsoft.com/office/word/2012/wordml" xmlns:w16se="http://schemas.microsoft.com/office/word/2015/wordml/symex" xmlns:wpg="http://schemas.microsoft.com/office/word/2010/wordprocessingGroup" xmlns:wpi="http://schemas.microsoft.com/office/word/2010/wordprocessingInk" xmlns:wne="http://schemas.microsoft.com/office/word/2006/wordml" xmlns:wps="http://schemas.microsoft.com/office/word/2010/wordprocessingShape" mc:Ignorable="w14 w15 w16se wp14">
+  <w:endnote w:type="separator" w:id="-1">
+    <w:p>
+      <w:pPr>
+        <w:spacing w:after="0" w:line="240" w:lineRule="auto"/>
+      </w:pPr>
+      <w:r>
+        <w:separator/>
+      </w:r>
+    </w:p>
+  </w:endnote>
+  <w:endnote w:type="continuationSeparator" w:id="0">
+    <w:p>
+      <w:pPr>
+        <w:spacing w:after="0" w:line="240" w:lineRule="auto"/>
+      </w:pPr>
+      <w:r>
+        <w:continuationSeparator/>
+      </w:r>
+    </w:p>
+  </w:endnote>
+</w:endnotes>
+</file>
+
+<file path=word/footnotes.xml><?xml version="1.0" encoding="utf-8"?>
+<w:footnotes xmlns:wpc="http://schemas.microsoft.com/office/word/2010/wordprocessingCanvas" xmlns:cx="http://schemas.microsoft.com/office/drawing/2014/chartex" xmlns:cx1="http://schemas.microsoft.com/office/drawing/2015/9/8/chartex" xmlns:mc="http://schemas.openxmlformats.org/markup-compatibility/2006" xmlns:o="urn:schemas-microsoft-com:office:office" xmlns:r="http://schemas.openxmlformats.org/officeDocument/2006/relationships" xmlns:m="http://schemas.openxmlformats.org/officeDocument/2006/math" xmlns:v="urn:schemas-microsoft-com:vml" xmlns:wp14="http://schemas.microsoft.com/office/word/2010/wordprocessingDrawing" xmlns:wp="http://schemas.openxmlformats.org/drawingml/2006/wordprocessingDrawing" xmlns:w10="urn:schemas-microsoft-com:office:word" xmlns:w="http://schemas.openxmlformats.org/wordprocessingml/2006/main" xmlns:w14="http://schemas.microsoft.com/office/word/2010/wordml" xmlns:w15="http://schemas.microsoft.com/office/word/2012/wordml" xmlns:w16se="http://schemas.microsoft.com/office/word/2015/wordml/symex" xmlns:wpg="http://schemas.microsoft.com/office/word/2010/wordprocessingGroup" xmlns:wpi="http://schemas.microsoft.com/office/word/2010/wordprocessingInk" xmlns:wne="http://schemas.microsoft.com/office/word/2006/wordml" xmlns:wps="http://schemas.microsoft.com/office/word/2010/wordprocessingShape" mc:Ignorable="w14 w15 w16se wp14">
+  <w:footnote w:type="separator" w:id="-1">
+    <w:p>
+      <w:pPr>
+        <w:spacing w:after="0" w:line="240" w:lineRule="auto"/>
+      </w:pPr>
+      <w:r>
+        <w:separator/>
+      </w:r>
+    </w:p>
+  </w:footnote>
+  <w:footnote w:type="continuationSeparator" w:id="0">
+    <w:p>
+      <w:pPr>
+        <w:spacing w:after="0" w:line="240" w:lineRule="auto"/>
+      </w:pPr>
+      <w:r>
+        <w:continuationSeparator/>
+      </w:r>
+    </w:p>
+  </w:footnote>
+</w:footnotes>
+</file>
+
 <file path=word/numbering.xml><?xml version="1.0" encoding="utf-8"?>
-<w:numbering xmlns:wpc="http://schemas.microsoft.com/office/word/2010/wordprocessingCanvas" xmlns:cx="http://schemas.microsoft.com/office/drawing/2014/chartex" xmlns:cx1="http://schemas.microsoft.com/office/drawing/2015/9/8/chartex" xmlns:cx2="http://schemas.microsoft.com/office/drawing/2015/10/21/chartex" xmlns:cx3="http://schemas.microsoft.com/office/drawing/2016/5/9/chartex" xmlns:cx4="http://schemas.microsoft.com/office/drawing/2016/5/10/chartex" xmlns:cx5="http://schemas.microsoft.com/office/drawing/2016/5/11/chartex" xmlns:cx6="http://schemas.microsoft.com/office/drawing/2016/5/12/chartex" xmlns:cx7="http://schemas.microsoft.com/office/drawing/2016/5/13/chartex" xmlns:cx8="http://schemas.microsoft.com/office/drawing/2016/5/14/chartex" xmlns:mc="http://schemas.openxmlformats.org/markup-compatibility/2006" xmlns:aink="http://schemas.microsoft.com/office/drawing/2016/ink" xmlns:am3d="http://schemas.microsoft.com/office/drawing/2017/model3d" xmlns:o="urn:schemas-microsoft-com:office:office" xmlns:r="http://schemas.openxmlformats.org/officeDocument/2006/relationships" xmlns:m="http://schemas.openxmlformats.org/officeDocument/2006/math" xmlns:v="urn:schemas-microsoft-com:vml" xmlns:wp14="http://schemas.microsoft.com/office/word/2010/wordprocessingDrawing" xmlns:wp="http://schemas.openxmlformats.org/drawingml/2006/wordprocessingDrawing" xmlns:w10="urn:schemas-microsoft-com:office:word" xmlns:w="http://schemas.openxmlformats.org/wordprocessingml/2006/main" xmlns:w14="http://schemas.microsoft.com/office/word/2010/wordml" xmlns:w15="http://schemas.microsoft.com/office/word/2012/wordml" xmlns:w16cex="http://schemas.microsoft.com/office/word/2018/wordml/cex" xmlns:w16cid="http://schemas.microsoft.com/office/word/2016/wordml/cid" xmlns:w16="http://schemas.microsoft.com/office/word/2018/wordml" xmlns:w16sdtdh="http://schemas.microsoft.com/office/word/2020/wordml/sdtdatahash" xmlns:w16se="http://schemas.microsoft.com/office/word/2015/wordml/symex" xmlns:wpg="http://schemas.microsoft.com/office/word/2010/wordprocessingGroup" xmlns:wpi="http://schemas.microsoft.com/office/word/2010/wordprocessingInk" xmlns:wne="http://schemas.microsoft.com/office/word/2006/wordml" xmlns:wps="http://schemas.microsoft.com/office/word/2010/wordprocessingShape" mc:Ignorable="w14 w15 w16se w16cid w16 w16cex w16sdtdh wp14">
+<w:numbering xmlns:wpc="http://schemas.microsoft.com/office/word/2010/wordprocessingCanvas" xmlns:cx="http://schemas.microsoft.com/office/drawing/2014/chartex" xmlns:cx1="http://schemas.microsoft.com/office/drawing/2015/9/8/chartex" xmlns:mc="http://schemas.openxmlformats.org/markup-compatibility/2006" xmlns:o="urn:schemas-microsoft-com:office:office" xmlns:r="http://schemas.openxmlformats.org/officeDocument/2006/relationships" xmlns:m="http://schemas.openxmlformats.org/officeDocument/2006/math" xmlns:v="urn:schemas-microsoft-com:vml" xmlns:wp14="http://schemas.microsoft.com/office/word/2010/wordprocessingDrawing" xmlns:wp="http://schemas.openxmlformats.org/drawingml/2006/wordprocessingDrawing" xmlns:w10="urn:schemas-microsoft-com:office:word" xmlns:w="http://schemas.openxmlformats.org/wordprocessingml/2006/main" xmlns:w14="http://schemas.microsoft.com/office/word/2010/wordml" xmlns:w15="http://schemas.microsoft.com/office/word/2012/wordml" xmlns:w16se="http://schemas.microsoft.com/office/word/2015/wordml/symex" xmlns:wpg="http://schemas.microsoft.com/office/word/2010/wordprocessingGroup" xmlns:wpi="http://schemas.microsoft.com/office/word/2010/wordprocessingInk" xmlns:wne="http://schemas.microsoft.com/office/word/2006/wordml" xmlns:wps="http://schemas.microsoft.com/office/word/2010/wordprocessingShape" mc:Ignorable="w14 w15 w16se wp14">
   <w:abstractNum w:abstractNumId="0" w15:restartNumberingAfterBreak="0">
+    <w:nsid w:val="000B4848"/>
+    <w:multiLevelType w:val="hybridMultilevel"/>
+    <w:tmpl w:val="59F47CCC"/>
+    <w:lvl w:ilvl="0" w:tplc="0409000B">
+      <w:start w:val="1"/>
+      <w:numFmt w:val="bullet"/>
+      <w:lvlText w:val=""/>
+      <w:lvlJc w:val="left"/>
+      <w:pPr>
+        <w:ind w:left="2250" w:hanging="360"/>
+      </w:pPr>
+      <w:rPr>
+        <w:rFonts w:ascii="Wingdings" w:hAnsi="Wingdings" w:hint="default"/>
+      </w:rPr>
+    </w:lvl>
+    <w:lvl w:ilvl="1" w:tplc="04090003" w:tentative="1">
+      <w:start w:val="1"/>
+      <w:numFmt w:val="bullet"/>
+      <w:lvlText w:val="o"/>
+      <w:lvlJc w:val="left"/>
+      <w:pPr>
+        <w:ind w:left="3060" w:hanging="360"/>
+      </w:pPr>
+      <w:rPr>
+        <w:rFonts w:ascii="Courier New" w:hAnsi="Courier New" w:cs="Courier New" w:hint="default"/>
+      </w:rPr>
+    </w:lvl>
+    <w:lvl w:ilvl="2" w:tplc="04090005" w:tentative="1">
+      <w:start w:val="1"/>
+      <w:numFmt w:val="bullet"/>
+      <w:lvlText w:val=""/>
+      <w:lvlJc w:val="left"/>
+      <w:pPr>
+        <w:ind w:left="3780" w:hanging="360"/>
+      </w:pPr>
+      <w:rPr>
+        <w:rFonts w:ascii="Wingdings" w:hAnsi="Wingdings" w:hint="default"/>
+      </w:rPr>
+    </w:lvl>
+    <w:lvl w:ilvl="3" w:tplc="04090001" w:tentative="1">
+      <w:start w:val="1"/>
+      <w:numFmt w:val="bullet"/>
+      <w:lvlText w:val=""/>
+      <w:lvlJc w:val="left"/>
+      <w:pPr>
+        <w:ind w:left="4500" w:hanging="360"/>
+      </w:pPr>
+      <w:rPr>
+        <w:rFonts w:ascii="Symbol" w:hAnsi="Symbol" w:hint="default"/>
+      </w:rPr>
+    </w:lvl>
+    <w:lvl w:ilvl="4" w:tplc="04090003" w:tentative="1">
+      <w:start w:val="1"/>
+      <w:numFmt w:val="bullet"/>
+      <w:lvlText w:val="o"/>
+      <w:lvlJc w:val="left"/>
+      <w:pPr>
+        <w:ind w:left="5220" w:hanging="360"/>
+      </w:pPr>
+      <w:rPr>
+        <w:rFonts w:ascii="Courier New" w:hAnsi="Courier New" w:cs="Courier New" w:hint="default"/>
+      </w:rPr>
+    </w:lvl>
+    <w:lvl w:ilvl="5" w:tplc="04090005" w:tentative="1">
+      <w:start w:val="1"/>
+      <w:numFmt w:val="bullet"/>
+      <w:lvlText w:val=""/>
+      <w:lvlJc w:val="left"/>
+      <w:pPr>
+        <w:ind w:left="5940" w:hanging="360"/>
+      </w:pPr>
+      <w:rPr>
+        <w:rFonts w:ascii="Wingdings" w:hAnsi="Wingdings" w:hint="default"/>
+      </w:rPr>
+    </w:lvl>
+    <w:lvl w:ilvl="6" w:tplc="04090001" w:tentative="1">
+      <w:start w:val="1"/>
+      <w:numFmt w:val="bullet"/>
+      <w:lvlText w:val=""/>
+      <w:lvlJc w:val="left"/>
+      <w:pPr>
+        <w:ind w:left="6660" w:hanging="360"/>
+      </w:pPr>
+      <w:rPr>
+        <w:rFonts w:ascii="Symbol" w:hAnsi="Symbol" w:hint="default"/>
+      </w:rPr>
+    </w:lvl>
+    <w:lvl w:ilvl="7" w:tplc="04090003" w:tentative="1">
+      <w:start w:val="1"/>
+      <w:numFmt w:val="bullet"/>
+      <w:lvlText w:val="o"/>
+      <w:lvlJc w:val="left"/>
+      <w:pPr>
+        <w:ind w:left="7380" w:hanging="360"/>
+      </w:pPr>
+      <w:rPr>
+        <w:rFonts w:ascii="Courier New" w:hAnsi="Courier New" w:cs="Courier New" w:hint="default"/>
+      </w:rPr>
+    </w:lvl>
+    <w:lvl w:ilvl="8" w:tplc="04090005" w:tentative="1">
+      <w:start w:val="1"/>
+      <w:numFmt w:val="bullet"/>
+      <w:lvlText w:val=""/>
+      <w:lvlJc w:val="left"/>
+      <w:pPr>
+        <w:ind w:left="8100" w:hanging="360"/>
+      </w:pPr>
+      <w:rPr>
+        <w:rFonts w:ascii="Wingdings" w:hAnsi="Wingdings" w:hint="default"/>
+      </w:rPr>
+    </w:lvl>
+  </w:abstractNum>
+  <w:abstractNum w:abstractNumId="1" w15:restartNumberingAfterBreak="0">
+    <w:nsid w:val="0E6C6C88"/>
+    <w:multiLevelType w:val="hybridMultilevel"/>
+    <w:tmpl w:val="F6C221D4"/>
+    <w:lvl w:ilvl="0" w:tplc="0409000B">
+      <w:start w:val="1"/>
+      <w:numFmt w:val="bullet"/>
+      <w:lvlText w:val=""/>
+      <w:lvlJc w:val="left"/>
+      <w:pPr>
+        <w:ind w:left="2250" w:hanging="360"/>
+      </w:pPr>
+      <w:rPr>
+        <w:rFonts w:ascii="Wingdings" w:hAnsi="Wingdings" w:hint="default"/>
+      </w:rPr>
+    </w:lvl>
+    <w:lvl w:ilvl="1" w:tplc="04090003" w:tentative="1">
+      <w:start w:val="1"/>
+      <w:numFmt w:val="bullet"/>
+      <w:lvlText w:val="o"/>
+      <w:lvlJc w:val="left"/>
+      <w:pPr>
+        <w:ind w:left="2970" w:hanging="360"/>
+      </w:pPr>
+      <w:rPr>
+        <w:rFonts w:ascii="Courier New" w:hAnsi="Courier New" w:cs="Courier New" w:hint="default"/>
+      </w:rPr>
+    </w:lvl>
+    <w:lvl w:ilvl="2" w:tplc="04090005" w:tentative="1">
+      <w:start w:val="1"/>
+      <w:numFmt w:val="bullet"/>
+      <w:lvlText w:val=""/>
+      <w:lvlJc w:val="left"/>
+      <w:pPr>
+        <w:ind w:left="3690" w:hanging="360"/>
+      </w:pPr>
+      <w:rPr>
+        <w:rFonts w:ascii="Wingdings" w:hAnsi="Wingdings" w:hint="default"/>
+      </w:rPr>
+    </w:lvl>
+    <w:lvl w:ilvl="3" w:tplc="04090001" w:tentative="1">
+      <w:start w:val="1"/>
+      <w:numFmt w:val="bullet"/>
+      <w:lvlText w:val=""/>
+      <w:lvlJc w:val="left"/>
+      <w:pPr>
+        <w:ind w:left="4410" w:hanging="360"/>
+      </w:pPr>
+      <w:rPr>
+        <w:rFonts w:ascii="Symbol" w:hAnsi="Symbol" w:hint="default"/>
+      </w:rPr>
+    </w:lvl>
+    <w:lvl w:ilvl="4" w:tplc="04090003" w:tentative="1">
+      <w:start w:val="1"/>
+      <w:numFmt w:val="bullet"/>
+      <w:lvlText w:val="o"/>
+      <w:lvlJc w:val="left"/>
+      <w:pPr>
+        <w:ind w:left="5130" w:hanging="360"/>
+      </w:pPr>
+      <w:rPr>
+        <w:rFonts w:ascii="Courier New" w:hAnsi="Courier New" w:cs="Courier New" w:hint="default"/>
+      </w:rPr>
+    </w:lvl>
+    <w:lvl w:ilvl="5" w:tplc="04090005" w:tentative="1">
+      <w:start w:val="1"/>
+      <w:numFmt w:val="bullet"/>
+      <w:lvlText w:val=""/>
+      <w:lvlJc w:val="left"/>
+      <w:pPr>
+        <w:ind w:left="5850" w:hanging="360"/>
+      </w:pPr>
+      <w:rPr>
+        <w:rFonts w:ascii="Wingdings" w:hAnsi="Wingdings" w:hint="default"/>
+      </w:rPr>
+    </w:lvl>
+    <w:lvl w:ilvl="6" w:tplc="04090001" w:tentative="1">
+      <w:start w:val="1"/>
+      <w:numFmt w:val="bullet"/>
+      <w:lvlText w:val=""/>
+      <w:lvlJc w:val="left"/>
+      <w:pPr>
+        <w:ind w:left="6570" w:hanging="360"/>
+      </w:pPr>
+      <w:rPr>
+        <w:rFonts w:ascii="Symbol" w:hAnsi="Symbol" w:hint="default"/>
+      </w:rPr>
+    </w:lvl>
+    <w:lvl w:ilvl="7" w:tplc="04090003" w:tentative="1">
+      <w:start w:val="1"/>
+      <w:numFmt w:val="bullet"/>
+      <w:lvlText w:val="o"/>
+      <w:lvlJc w:val="left"/>
+      <w:pPr>
+        <w:ind w:left="7290" w:hanging="360"/>
+      </w:pPr>
+      <w:rPr>
+        <w:rFonts w:ascii="Courier New" w:hAnsi="Courier New" w:cs="Courier New" w:hint="default"/>
+      </w:rPr>
+    </w:lvl>
+    <w:lvl w:ilvl="8" w:tplc="04090005" w:tentative="1">
+      <w:start w:val="1"/>
+      <w:numFmt w:val="bullet"/>
+      <w:lvlText w:val=""/>
+      <w:lvlJc w:val="left"/>
+      <w:pPr>
+        <w:ind w:left="8010" w:hanging="360"/>
+      </w:pPr>
+      <w:rPr>
+        <w:rFonts w:ascii="Wingdings" w:hAnsi="Wingdings" w:hint="default"/>
+      </w:rPr>
+    </w:lvl>
+  </w:abstractNum>
+  <w:abstractNum w:abstractNumId="2" w15:restartNumberingAfterBreak="0">
+    <w:nsid w:val="197848B3"/>
+    <w:multiLevelType w:val="hybridMultilevel"/>
+    <w:tmpl w:val="3BF242B0"/>
+    <w:lvl w:ilvl="0" w:tplc="04090001">
+      <w:start w:val="1"/>
+      <w:numFmt w:val="bullet"/>
+      <w:lvlText w:val=""/>
+      <w:lvlJc w:val="left"/>
+      <w:pPr>
+        <w:ind w:left="1530" w:hanging="360"/>
+      </w:pPr>
+      <w:rPr>
+        <w:rFonts w:ascii="Symbol" w:hAnsi="Symbol" w:hint="default"/>
+      </w:rPr>
+    </w:lvl>
+    <w:lvl w:ilvl="1" w:tplc="04090003" w:tentative="1">
+      <w:start w:val="1"/>
+      <w:numFmt w:val="bullet"/>
+      <w:lvlText w:val="o"/>
+      <w:lvlJc w:val="left"/>
+      <w:pPr>
+        <w:ind w:left="2250" w:hanging="360"/>
+      </w:pPr>
+      <w:rPr>
+        <w:rFonts w:ascii="Courier New" w:hAnsi="Courier New" w:cs="Courier New" w:hint="default"/>
+      </w:rPr>
+    </w:lvl>
+    <w:lvl w:ilvl="2" w:tplc="04090005" w:tentative="1">
+      <w:start w:val="1"/>
+      <w:numFmt w:val="bullet"/>
+      <w:lvlText w:val=""/>
+      <w:lvlJc w:val="left"/>
+      <w:pPr>
+        <w:ind w:left="2970" w:hanging="360"/>
+      </w:pPr>
+      <w:rPr>
+        <w:rFonts w:ascii="Wingdings" w:hAnsi="Wingdings" w:hint="default"/>
+      </w:rPr>
+    </w:lvl>
+    <w:lvl w:ilvl="3" w:tplc="04090001" w:tentative="1">
+      <w:start w:val="1"/>
+      <w:numFmt w:val="bullet"/>
+      <w:lvlText w:val=""/>
+      <w:lvlJc w:val="left"/>
+      <w:pPr>
+        <w:ind w:left="3690" w:hanging="360"/>
+      </w:pPr>
+      <w:rPr>
+        <w:rFonts w:ascii="Symbol" w:hAnsi="Symbol" w:hint="default"/>
+      </w:rPr>
+    </w:lvl>
+    <w:lvl w:ilvl="4" w:tplc="04090003" w:tentative="1">
+      <w:start w:val="1"/>
+      <w:numFmt w:val="bullet"/>
+      <w:lvlText w:val="o"/>
+      <w:lvlJc w:val="left"/>
+      <w:pPr>
+        <w:ind w:left="4410" w:hanging="360"/>
+      </w:pPr>
+      <w:rPr>
+        <w:rFonts w:ascii="Courier New" w:hAnsi="Courier New" w:cs="Courier New" w:hint="default"/>
+      </w:rPr>
+    </w:lvl>
+    <w:lvl w:ilvl="5" w:tplc="04090005" w:tentative="1">
+      <w:start w:val="1"/>
+      <w:numFmt w:val="bullet"/>
+      <w:lvlText w:val=""/>
+      <w:lvlJc w:val="left"/>
+      <w:pPr>
+        <w:ind w:left="5130" w:hanging="360"/>
+      </w:pPr>
+      <w:rPr>
+        <w:rFonts w:ascii="Wingdings" w:hAnsi="Wingdings" w:hint="default"/>
+      </w:rPr>
+    </w:lvl>
+    <w:lvl w:ilvl="6" w:tplc="04090001" w:tentative="1">
+      <w:start w:val="1"/>
+      <w:numFmt w:val="bullet"/>
+      <w:lvlText w:val=""/>
+      <w:lvlJc w:val="left"/>
+      <w:pPr>
+        <w:ind w:left="5850" w:hanging="360"/>
+      </w:pPr>
+      <w:rPr>
+        <w:rFonts w:ascii="Symbol" w:hAnsi="Symbol" w:hint="default"/>
+      </w:rPr>
+    </w:lvl>
+    <w:lvl w:ilvl="7" w:tplc="04090003" w:tentative="1">
+      <w:start w:val="1"/>
+      <w:numFmt w:val="bullet"/>
+      <w:lvlText w:val="o"/>
+      <w:lvlJc w:val="left"/>
+      <w:pPr>
+        <w:ind w:left="6570" w:hanging="360"/>
+      </w:pPr>
+      <w:rPr>
+        <w:rFonts w:ascii="Courier New" w:hAnsi="Courier New" w:cs="Courier New" w:hint="default"/>
+      </w:rPr>
+    </w:lvl>
+    <w:lvl w:ilvl="8" w:tplc="04090005" w:tentative="1">
+      <w:start w:val="1"/>
+      <w:numFmt w:val="bullet"/>
+      <w:lvlText w:val=""/>
+      <w:lvlJc w:val="left"/>
+      <w:pPr>
+        <w:ind w:left="7290" w:hanging="360"/>
+      </w:pPr>
+      <w:rPr>
+        <w:rFonts w:ascii="Wingdings" w:hAnsi="Wingdings" w:hint="default"/>
+      </w:rPr>
+    </w:lvl>
+  </w:abstractNum>
+  <w:abstractNum w:abstractNumId="3" w15:restartNumberingAfterBreak="0">
+    <w:nsid w:val="36CF5C48"/>
+    <w:multiLevelType w:val="hybridMultilevel"/>
+    <w:tmpl w:val="0A3CEEDA"/>
+    <w:lvl w:ilvl="0" w:tplc="0409000B">
+      <w:start w:val="1"/>
+      <w:numFmt w:val="bullet"/>
+      <w:lvlText w:val=""/>
+      <w:lvlJc w:val="left"/>
+      <w:pPr>
+        <w:ind w:left="2250" w:hanging="360"/>
+      </w:pPr>
+      <w:rPr>
+        <w:rFonts w:ascii="Wingdings" w:hAnsi="Wingdings" w:hint="default"/>
+      </w:rPr>
+    </w:lvl>
+    <w:lvl w:ilvl="1" w:tplc="04090003" w:tentative="1">
+      <w:start w:val="1"/>
+      <w:numFmt w:val="bullet"/>
+      <w:lvlText w:val="o"/>
+      <w:lvlJc w:val="left"/>
+      <w:pPr>
+        <w:ind w:left="2970" w:hanging="360"/>
+      </w:pPr>
+      <w:rPr>
+        <w:rFonts w:ascii="Courier New" w:hAnsi="Courier New" w:cs="Courier New" w:hint="default"/>
+      </w:rPr>
+    </w:lvl>
+    <w:lvl w:ilvl="2" w:tplc="04090005" w:tentative="1">
+      <w:start w:val="1"/>
+      <w:numFmt w:val="bullet"/>
+      <w:lvlText w:val=""/>
+      <w:lvlJc w:val="left"/>
+      <w:pPr>
+        <w:ind w:left="3690" w:hanging="360"/>
+      </w:pPr>
+      <w:rPr>
+        <w:rFonts w:ascii="Wingdings" w:hAnsi="Wingdings" w:hint="default"/>
+      </w:rPr>
+    </w:lvl>
+    <w:lvl w:ilvl="3" w:tplc="04090001" w:tentative="1">
+      <w:start w:val="1"/>
+      <w:numFmt w:val="bullet"/>
+      <w:lvlText w:val=""/>
+      <w:lvlJc w:val="left"/>
+      <w:pPr>
+        <w:ind w:left="4410" w:hanging="360"/>
+      </w:pPr>
+      <w:rPr>
+        <w:rFonts w:ascii="Symbol" w:hAnsi="Symbol" w:hint="default"/>
+      </w:rPr>
+    </w:lvl>
+    <w:lvl w:ilvl="4" w:tplc="04090003" w:tentative="1">
+      <w:start w:val="1"/>
+      <w:numFmt w:val="bullet"/>
+      <w:lvlText w:val="o"/>
+      <w:lvlJc w:val="left"/>
+      <w:pPr>
+        <w:ind w:left="5130" w:hanging="360"/>
+      </w:pPr>
+      <w:rPr>
+        <w:rFonts w:ascii="Courier New" w:hAnsi="Courier New" w:cs="Courier New" w:hint="default"/>
+      </w:rPr>
+    </w:lvl>
+    <w:lvl w:ilvl="5" w:tplc="04090005" w:tentative="1">
+      <w:start w:val="1"/>
+      <w:numFmt w:val="bullet"/>
+      <w:lvlText w:val=""/>
+      <w:lvlJc w:val="left"/>
+      <w:pPr>
+        <w:ind w:left="5850" w:hanging="360"/>
+      </w:pPr>
+      <w:rPr>
+        <w:rFonts w:ascii="Wingdings" w:hAnsi="Wingdings" w:hint="default"/>
+      </w:rPr>
+    </w:lvl>
+    <w:lvl w:ilvl="6" w:tplc="04090001" w:tentative="1">
+      <w:start w:val="1"/>
+      <w:numFmt w:val="bullet"/>
+      <w:lvlText w:val=""/>
+      <w:lvlJc w:val="left"/>
+      <w:pPr>
+        <w:ind w:left="6570" w:hanging="360"/>
+      </w:pPr>
+      <w:rPr>
+        <w:rFonts w:ascii="Symbol" w:hAnsi="Symbol" w:hint="default"/>
+      </w:rPr>
+    </w:lvl>
+    <w:lvl w:ilvl="7" w:tplc="04090003" w:tentative="1">
+      <w:start w:val="1"/>
+      <w:numFmt w:val="bullet"/>
+      <w:lvlText w:val="o"/>
+      <w:lvlJc w:val="left"/>
+      <w:pPr>
+        <w:ind w:left="7290" w:hanging="360"/>
+      </w:pPr>
+      <w:rPr>
+        <w:rFonts w:ascii="Courier New" w:hAnsi="Courier New" w:cs="Courier New" w:hint="default"/>
+      </w:rPr>
+    </w:lvl>
+    <w:lvl w:ilvl="8" w:tplc="04090005" w:tentative="1">
+      <w:start w:val="1"/>
+      <w:numFmt w:val="bullet"/>
+      <w:lvlText w:val=""/>
+      <w:lvlJc w:val="left"/>
+      <w:pPr>
+        <w:ind w:left="8010" w:hanging="360"/>
+      </w:pPr>
+      <w:rPr>
+        <w:rFonts w:ascii="Wingdings" w:hAnsi="Wingdings" w:hint="default"/>
+      </w:rPr>
+    </w:lvl>
+  </w:abstractNum>
+  <w:abstractNum w:abstractNumId="4" w15:restartNumberingAfterBreak="0">
     <w:nsid w:val="408451B9"/>
     <w:multiLevelType w:val="multilevel"/>
     <w:tmpl w:val="E60034F0"/>
@@ -317,14 +2144,374 @@
       </w:rPr>
     </w:lvl>
   </w:abstractNum>
+  <w:abstractNum w:abstractNumId="5" w15:restartNumberingAfterBreak="0">
+    <w:nsid w:val="4EF07FEB"/>
+    <w:multiLevelType w:val="hybridMultilevel"/>
+    <w:tmpl w:val="63483DD4"/>
+    <w:lvl w:ilvl="0" w:tplc="0409000B">
+      <w:start w:val="1"/>
+      <w:numFmt w:val="bullet"/>
+      <w:lvlText w:val=""/>
+      <w:lvlJc w:val="left"/>
+      <w:pPr>
+        <w:ind w:left="2250" w:hanging="360"/>
+      </w:pPr>
+      <w:rPr>
+        <w:rFonts w:ascii="Wingdings" w:hAnsi="Wingdings" w:hint="default"/>
+      </w:rPr>
+    </w:lvl>
+    <w:lvl w:ilvl="1" w:tplc="04090003" w:tentative="1">
+      <w:start w:val="1"/>
+      <w:numFmt w:val="bullet"/>
+      <w:lvlText w:val="o"/>
+      <w:lvlJc w:val="left"/>
+      <w:pPr>
+        <w:ind w:left="2970" w:hanging="360"/>
+      </w:pPr>
+      <w:rPr>
+        <w:rFonts w:ascii="Courier New" w:hAnsi="Courier New" w:cs="Courier New" w:hint="default"/>
+      </w:rPr>
+    </w:lvl>
+    <w:lvl w:ilvl="2" w:tplc="04090005" w:tentative="1">
+      <w:start w:val="1"/>
+      <w:numFmt w:val="bullet"/>
+      <w:lvlText w:val=""/>
+      <w:lvlJc w:val="left"/>
+      <w:pPr>
+        <w:ind w:left="3690" w:hanging="360"/>
+      </w:pPr>
+      <w:rPr>
+        <w:rFonts w:ascii="Wingdings" w:hAnsi="Wingdings" w:hint="default"/>
+      </w:rPr>
+    </w:lvl>
+    <w:lvl w:ilvl="3" w:tplc="04090001" w:tentative="1">
+      <w:start w:val="1"/>
+      <w:numFmt w:val="bullet"/>
+      <w:lvlText w:val=""/>
+      <w:lvlJc w:val="left"/>
+      <w:pPr>
+        <w:ind w:left="4410" w:hanging="360"/>
+      </w:pPr>
+      <w:rPr>
+        <w:rFonts w:ascii="Symbol" w:hAnsi="Symbol" w:hint="default"/>
+      </w:rPr>
+    </w:lvl>
+    <w:lvl w:ilvl="4" w:tplc="04090003" w:tentative="1">
+      <w:start w:val="1"/>
+      <w:numFmt w:val="bullet"/>
+      <w:lvlText w:val="o"/>
+      <w:lvlJc w:val="left"/>
+      <w:pPr>
+        <w:ind w:left="5130" w:hanging="360"/>
+      </w:pPr>
+      <w:rPr>
+        <w:rFonts w:ascii="Courier New" w:hAnsi="Courier New" w:cs="Courier New" w:hint="default"/>
+      </w:rPr>
+    </w:lvl>
+    <w:lvl w:ilvl="5" w:tplc="04090005" w:tentative="1">
+      <w:start w:val="1"/>
+      <w:numFmt w:val="bullet"/>
+      <w:lvlText w:val=""/>
+      <w:lvlJc w:val="left"/>
+      <w:pPr>
+        <w:ind w:left="5850" w:hanging="360"/>
+      </w:pPr>
+      <w:rPr>
+        <w:rFonts w:ascii="Wingdings" w:hAnsi="Wingdings" w:hint="default"/>
+      </w:rPr>
+    </w:lvl>
+    <w:lvl w:ilvl="6" w:tplc="04090001" w:tentative="1">
+      <w:start w:val="1"/>
+      <w:numFmt w:val="bullet"/>
+      <w:lvlText w:val=""/>
+      <w:lvlJc w:val="left"/>
+      <w:pPr>
+        <w:ind w:left="6570" w:hanging="360"/>
+      </w:pPr>
+      <w:rPr>
+        <w:rFonts w:ascii="Symbol" w:hAnsi="Symbol" w:hint="default"/>
+      </w:rPr>
+    </w:lvl>
+    <w:lvl w:ilvl="7" w:tplc="04090003" w:tentative="1">
+      <w:start w:val="1"/>
+      <w:numFmt w:val="bullet"/>
+      <w:lvlText w:val="o"/>
+      <w:lvlJc w:val="left"/>
+      <w:pPr>
+        <w:ind w:left="7290" w:hanging="360"/>
+      </w:pPr>
+      <w:rPr>
+        <w:rFonts w:ascii="Courier New" w:hAnsi="Courier New" w:cs="Courier New" w:hint="default"/>
+      </w:rPr>
+    </w:lvl>
+    <w:lvl w:ilvl="8" w:tplc="04090005" w:tentative="1">
+      <w:start w:val="1"/>
+      <w:numFmt w:val="bullet"/>
+      <w:lvlText w:val=""/>
+      <w:lvlJc w:val="left"/>
+      <w:pPr>
+        <w:ind w:left="8010" w:hanging="360"/>
+      </w:pPr>
+      <w:rPr>
+        <w:rFonts w:ascii="Wingdings" w:hAnsi="Wingdings" w:hint="default"/>
+      </w:rPr>
+    </w:lvl>
+  </w:abstractNum>
+  <w:abstractNum w:abstractNumId="6" w15:restartNumberingAfterBreak="0">
+    <w:nsid w:val="60D46DE7"/>
+    <w:multiLevelType w:val="hybridMultilevel"/>
+    <w:tmpl w:val="23167FF0"/>
+    <w:lvl w:ilvl="0" w:tplc="0409000B">
+      <w:start w:val="1"/>
+      <w:numFmt w:val="bullet"/>
+      <w:lvlText w:val=""/>
+      <w:lvlJc w:val="left"/>
+      <w:pPr>
+        <w:ind w:left="2250" w:hanging="360"/>
+      </w:pPr>
+      <w:rPr>
+        <w:rFonts w:ascii="Wingdings" w:hAnsi="Wingdings" w:hint="default"/>
+      </w:rPr>
+    </w:lvl>
+    <w:lvl w:ilvl="1" w:tplc="04090003" w:tentative="1">
+      <w:start w:val="1"/>
+      <w:numFmt w:val="bullet"/>
+      <w:lvlText w:val="o"/>
+      <w:lvlJc w:val="left"/>
+      <w:pPr>
+        <w:ind w:left="2970" w:hanging="360"/>
+      </w:pPr>
+      <w:rPr>
+        <w:rFonts w:ascii="Courier New" w:hAnsi="Courier New" w:cs="Courier New" w:hint="default"/>
+      </w:rPr>
+    </w:lvl>
+    <w:lvl w:ilvl="2" w:tplc="04090005" w:tentative="1">
+      <w:start w:val="1"/>
+      <w:numFmt w:val="bullet"/>
+      <w:lvlText w:val=""/>
+      <w:lvlJc w:val="left"/>
+      <w:pPr>
+        <w:ind w:left="3690" w:hanging="360"/>
+      </w:pPr>
+      <w:rPr>
+        <w:rFonts w:ascii="Wingdings" w:hAnsi="Wingdings" w:hint="default"/>
+      </w:rPr>
+    </w:lvl>
+    <w:lvl w:ilvl="3" w:tplc="04090001" w:tentative="1">
+      <w:start w:val="1"/>
+      <w:numFmt w:val="bullet"/>
+      <w:lvlText w:val=""/>
+      <w:lvlJc w:val="left"/>
+      <w:pPr>
+        <w:ind w:left="4410" w:hanging="360"/>
+      </w:pPr>
+      <w:rPr>
+        <w:rFonts w:ascii="Symbol" w:hAnsi="Symbol" w:hint="default"/>
+      </w:rPr>
+    </w:lvl>
+    <w:lvl w:ilvl="4" w:tplc="04090003" w:tentative="1">
+      <w:start w:val="1"/>
+      <w:numFmt w:val="bullet"/>
+      <w:lvlText w:val="o"/>
+      <w:lvlJc w:val="left"/>
+      <w:pPr>
+        <w:ind w:left="5130" w:hanging="360"/>
+      </w:pPr>
+      <w:rPr>
+        <w:rFonts w:ascii="Courier New" w:hAnsi="Courier New" w:cs="Courier New" w:hint="default"/>
+      </w:rPr>
+    </w:lvl>
+    <w:lvl w:ilvl="5" w:tplc="04090005" w:tentative="1">
+      <w:start w:val="1"/>
+      <w:numFmt w:val="bullet"/>
+      <w:lvlText w:val=""/>
+      <w:lvlJc w:val="left"/>
+      <w:pPr>
+        <w:ind w:left="5850" w:hanging="360"/>
+      </w:pPr>
+      <w:rPr>
+        <w:rFonts w:ascii="Wingdings" w:hAnsi="Wingdings" w:hint="default"/>
+      </w:rPr>
+    </w:lvl>
+    <w:lvl w:ilvl="6" w:tplc="04090001" w:tentative="1">
+      <w:start w:val="1"/>
+      <w:numFmt w:val="bullet"/>
+      <w:lvlText w:val=""/>
+      <w:lvlJc w:val="left"/>
+      <w:pPr>
+        <w:ind w:left="6570" w:hanging="360"/>
+      </w:pPr>
+      <w:rPr>
+        <w:rFonts w:ascii="Symbol" w:hAnsi="Symbol" w:hint="default"/>
+      </w:rPr>
+    </w:lvl>
+    <w:lvl w:ilvl="7" w:tplc="04090003" w:tentative="1">
+      <w:start w:val="1"/>
+      <w:numFmt w:val="bullet"/>
+      <w:lvlText w:val="o"/>
+      <w:lvlJc w:val="left"/>
+      <w:pPr>
+        <w:ind w:left="7290" w:hanging="360"/>
+      </w:pPr>
+      <w:rPr>
+        <w:rFonts w:ascii="Courier New" w:hAnsi="Courier New" w:cs="Courier New" w:hint="default"/>
+      </w:rPr>
+    </w:lvl>
+    <w:lvl w:ilvl="8" w:tplc="04090005" w:tentative="1">
+      <w:start w:val="1"/>
+      <w:numFmt w:val="bullet"/>
+      <w:lvlText w:val=""/>
+      <w:lvlJc w:val="left"/>
+      <w:pPr>
+        <w:ind w:left="8010" w:hanging="360"/>
+      </w:pPr>
+      <w:rPr>
+        <w:rFonts w:ascii="Wingdings" w:hAnsi="Wingdings" w:hint="default"/>
+      </w:rPr>
+    </w:lvl>
+  </w:abstractNum>
+  <w:abstractNum w:abstractNumId="7" w15:restartNumberingAfterBreak="0">
+    <w:nsid w:val="70635780"/>
+    <w:multiLevelType w:val="hybridMultilevel"/>
+    <w:tmpl w:val="BB52EC70"/>
+    <w:lvl w:ilvl="0" w:tplc="0409000B">
+      <w:start w:val="1"/>
+      <w:numFmt w:val="bullet"/>
+      <w:lvlText w:val=""/>
+      <w:lvlJc w:val="left"/>
+      <w:pPr>
+        <w:ind w:left="2250" w:hanging="360"/>
+      </w:pPr>
+      <w:rPr>
+        <w:rFonts w:ascii="Wingdings" w:hAnsi="Wingdings" w:hint="default"/>
+      </w:rPr>
+    </w:lvl>
+    <w:lvl w:ilvl="1" w:tplc="04090003" w:tentative="1">
+      <w:start w:val="1"/>
+      <w:numFmt w:val="bullet"/>
+      <w:lvlText w:val="o"/>
+      <w:lvlJc w:val="left"/>
+      <w:pPr>
+        <w:ind w:left="2970" w:hanging="360"/>
+      </w:pPr>
+      <w:rPr>
+        <w:rFonts w:ascii="Courier New" w:hAnsi="Courier New" w:cs="Courier New" w:hint="default"/>
+      </w:rPr>
+    </w:lvl>
+    <w:lvl w:ilvl="2" w:tplc="04090005" w:tentative="1">
+      <w:start w:val="1"/>
+      <w:numFmt w:val="bullet"/>
+      <w:lvlText w:val=""/>
+      <w:lvlJc w:val="left"/>
+      <w:pPr>
+        <w:ind w:left="3690" w:hanging="360"/>
+      </w:pPr>
+      <w:rPr>
+        <w:rFonts w:ascii="Wingdings" w:hAnsi="Wingdings" w:hint="default"/>
+      </w:rPr>
+    </w:lvl>
+    <w:lvl w:ilvl="3" w:tplc="04090001" w:tentative="1">
+      <w:start w:val="1"/>
+      <w:numFmt w:val="bullet"/>
+      <w:lvlText w:val=""/>
+      <w:lvlJc w:val="left"/>
+      <w:pPr>
+        <w:ind w:left="4410" w:hanging="360"/>
+      </w:pPr>
+      <w:rPr>
+        <w:rFonts w:ascii="Symbol" w:hAnsi="Symbol" w:hint="default"/>
+      </w:rPr>
+    </w:lvl>
+    <w:lvl w:ilvl="4" w:tplc="04090003" w:tentative="1">
+      <w:start w:val="1"/>
+      <w:numFmt w:val="bullet"/>
+      <w:lvlText w:val="o"/>
+      <w:lvlJc w:val="left"/>
+      <w:pPr>
+        <w:ind w:left="5130" w:hanging="360"/>
+      </w:pPr>
+      <w:rPr>
+        <w:rFonts w:ascii="Courier New" w:hAnsi="Courier New" w:cs="Courier New" w:hint="default"/>
+      </w:rPr>
+    </w:lvl>
+    <w:lvl w:ilvl="5" w:tplc="04090005" w:tentative="1">
+      <w:start w:val="1"/>
+      <w:numFmt w:val="bullet"/>
+      <w:lvlText w:val=""/>
+      <w:lvlJc w:val="left"/>
+      <w:pPr>
+        <w:ind w:left="5850" w:hanging="360"/>
+      </w:pPr>
+      <w:rPr>
+        <w:rFonts w:ascii="Wingdings" w:hAnsi="Wingdings" w:hint="default"/>
+      </w:rPr>
+    </w:lvl>
+    <w:lvl w:ilvl="6" w:tplc="04090001" w:tentative="1">
+      <w:start w:val="1"/>
+      <w:numFmt w:val="bullet"/>
+      <w:lvlText w:val=""/>
+      <w:lvlJc w:val="left"/>
+      <w:pPr>
+        <w:ind w:left="6570" w:hanging="360"/>
+      </w:pPr>
+      <w:rPr>
+        <w:rFonts w:ascii="Symbol" w:hAnsi="Symbol" w:hint="default"/>
+      </w:rPr>
+    </w:lvl>
+    <w:lvl w:ilvl="7" w:tplc="04090003" w:tentative="1">
+      <w:start w:val="1"/>
+      <w:numFmt w:val="bullet"/>
+      <w:lvlText w:val="o"/>
+      <w:lvlJc w:val="left"/>
+      <w:pPr>
+        <w:ind w:left="7290" w:hanging="360"/>
+      </w:pPr>
+      <w:rPr>
+        <w:rFonts w:ascii="Courier New" w:hAnsi="Courier New" w:cs="Courier New" w:hint="default"/>
+      </w:rPr>
+    </w:lvl>
+    <w:lvl w:ilvl="8" w:tplc="04090005" w:tentative="1">
+      <w:start w:val="1"/>
+      <w:numFmt w:val="bullet"/>
+      <w:lvlText w:val=""/>
+      <w:lvlJc w:val="left"/>
+      <w:pPr>
+        <w:ind w:left="8010" w:hanging="360"/>
+      </w:pPr>
+      <w:rPr>
+        <w:rFonts w:ascii="Wingdings" w:hAnsi="Wingdings" w:hint="default"/>
+      </w:rPr>
+    </w:lvl>
+  </w:abstractNum>
   <w:num w:numId="1">
+    <w:abstractNumId w:val="4"/>
+  </w:num>
+  <w:num w:numId="2">
+    <w:abstractNumId w:val="2"/>
+  </w:num>
+  <w:num w:numId="3">
+    <w:abstractNumId w:val="7"/>
+  </w:num>
+  <w:num w:numId="4">
+    <w:abstractNumId w:val="3"/>
+  </w:num>
+  <w:num w:numId="5">
+    <w:abstractNumId w:val="1"/>
+  </w:num>
+  <w:num w:numId="6">
     <w:abstractNumId w:val="0"/>
+  </w:num>
+  <w:num w:numId="7">
+    <w:abstractNumId w:val="5"/>
+  </w:num>
+  <w:num w:numId="8">
+    <w:abstractNumId w:val="6"/>
   </w:num>
 </w:numbering>
 </file>
 
 <file path=word/styles.xml><?xml version="1.0" encoding="utf-8"?>
-<w:styles xmlns:mc="http://schemas.openxmlformats.org/markup-compatibility/2006" xmlns:r="http://schemas.openxmlformats.org/officeDocument/2006/relationships" xmlns:w="http://schemas.openxmlformats.org/wordprocessingml/2006/main" xmlns:w14="http://schemas.microsoft.com/office/word/2010/wordml" xmlns:w15="http://schemas.microsoft.com/office/word/2012/wordml" xmlns:w16cex="http://schemas.microsoft.com/office/word/2018/wordml/cex" xmlns:w16cid="http://schemas.microsoft.com/office/word/2016/wordml/cid" xmlns:w16="http://schemas.microsoft.com/office/word/2018/wordml" xmlns:w16sdtdh="http://schemas.microsoft.com/office/word/2020/wordml/sdtdatahash" xmlns:w16se="http://schemas.microsoft.com/office/word/2015/wordml/symex" mc:Ignorable="w14 w15 w16se w16cid w16 w16cex w16sdtdh">
+<w:styles xmlns:mc="http://schemas.openxmlformats.org/markup-compatibility/2006" xmlns:r="http://schemas.openxmlformats.org/officeDocument/2006/relationships" xmlns:w="http://schemas.openxmlformats.org/wordprocessingml/2006/main" xmlns:w14="http://schemas.microsoft.com/office/word/2010/wordml" xmlns:w15="http://schemas.microsoft.com/office/word/2012/wordml" xmlns:w16se="http://schemas.microsoft.com/office/word/2015/wordml/symex" mc:Ignorable="w14 w15 w16se">
   <w:docDefaults>
     <w:rPrDefault>
       <w:rPr>
@@ -340,7 +2527,7 @@
       </w:pPr>
     </w:pPrDefault>
   </w:docDefaults>
-  <w:latentStyles w:defLockedState="0" w:defUIPriority="99" w:defSemiHidden="0" w:defUnhideWhenUsed="0" w:defQFormat="0" w:count="376">
+  <w:latentStyles w:defLockedState="0" w:defUIPriority="99" w:defSemiHidden="0" w:defUnhideWhenUsed="0" w:defQFormat="0" w:count="371">
     <w:lsdException w:name="Normal" w:uiPriority="0" w:qFormat="1"/>
     <w:lsdException w:name="heading 1" w:uiPriority="9" w:qFormat="1"/>
     <w:lsdException w:name="heading 2" w:semiHidden="1" w:uiPriority="9" w:unhideWhenUsed="1" w:qFormat="1"/>
@@ -712,11 +2899,6 @@
     <w:lsdException w:name="List Table 5 Dark Accent 6" w:uiPriority="50"/>
     <w:lsdException w:name="List Table 6 Colorful Accent 6" w:uiPriority="51"/>
     <w:lsdException w:name="List Table 7 Colorful Accent 6" w:uiPriority="52"/>
-    <w:lsdException w:name="Mention" w:semiHidden="1" w:unhideWhenUsed="1"/>
-    <w:lsdException w:name="Smart Hyperlink" w:semiHidden="1" w:unhideWhenUsed="1"/>
-    <w:lsdException w:name="Hashtag" w:semiHidden="1" w:unhideWhenUsed="1"/>
-    <w:lsdException w:name="Unresolved Mention" w:semiHidden="1" w:unhideWhenUsed="1"/>
-    <w:lsdException w:name="Smart Link" w:semiHidden="1" w:unhideWhenUsed="1"/>
   </w:latentStyles>
   <w:style w:type="paragraph" w:default="1" w:styleId="Normal">
     <w:name w:val="Normal"/>
@@ -762,6 +2944,61 @@
       <w:sz w:val="24"/>
       <w:szCs w:val="24"/>
     </w:rPr>
+  </w:style>
+  <w:style w:type="paragraph" w:styleId="Header">
+    <w:name w:val="header"/>
+    <w:basedOn w:val="Normal"/>
+    <w:link w:val="HeaderChar"/>
+    <w:uiPriority w:val="99"/>
+    <w:unhideWhenUsed/>
+    <w:rsid w:val="00382CF7"/>
+    <w:pPr>
+      <w:tabs>
+        <w:tab w:val="center" w:pos="4680"/>
+        <w:tab w:val="right" w:pos="9360"/>
+      </w:tabs>
+      <w:spacing w:after="0" w:line="240" w:lineRule="auto"/>
+    </w:pPr>
+  </w:style>
+  <w:style w:type="character" w:customStyle="1" w:styleId="HeaderChar">
+    <w:name w:val="Header Char"/>
+    <w:basedOn w:val="DefaultParagraphFont"/>
+    <w:link w:val="Header"/>
+    <w:uiPriority w:val="99"/>
+    <w:rsid w:val="00382CF7"/>
+  </w:style>
+  <w:style w:type="paragraph" w:styleId="Footer">
+    <w:name w:val="footer"/>
+    <w:basedOn w:val="Normal"/>
+    <w:link w:val="FooterChar"/>
+    <w:uiPriority w:val="99"/>
+    <w:unhideWhenUsed/>
+    <w:rsid w:val="00382CF7"/>
+    <w:pPr>
+      <w:tabs>
+        <w:tab w:val="center" w:pos="4680"/>
+        <w:tab w:val="right" w:pos="9360"/>
+      </w:tabs>
+      <w:spacing w:after="0" w:line="240" w:lineRule="auto"/>
+    </w:pPr>
+  </w:style>
+  <w:style w:type="character" w:customStyle="1" w:styleId="FooterChar">
+    <w:name w:val="Footer Char"/>
+    <w:basedOn w:val="DefaultParagraphFont"/>
+    <w:link w:val="Footer"/>
+    <w:uiPriority w:val="99"/>
+    <w:rsid w:val="00382CF7"/>
+  </w:style>
+  <w:style w:type="paragraph" w:styleId="ListParagraph">
+    <w:name w:val="List Paragraph"/>
+    <w:basedOn w:val="Normal"/>
+    <w:uiPriority w:val="34"/>
+    <w:qFormat/>
+    <w:rsid w:val="007E104F"/>
+    <w:pPr>
+      <w:ind w:left="720"/>
+      <w:contextualSpacing/>
+    </w:pPr>
   </w:style>
 </w:styles>
 </file>

</xml_diff>